<commit_message>
+ ‘P12/LO21/TP01/TP01_Rominou/Test/Test.xcodeproj/project.pbxproj’ + ‘P12/LO21/TP01/TP01_Rominou/Test/Test.xcodeproj/project.xcworkspace/contents.xcworkspacedata’ + ‘P12/LO21/TP01/TP01_Rominou/Test/Test.xcodeproj/project.xcworkspace/xcuserdata/Romain.xcuserdatad/UserInterfaceState.xcuserstate’ + ‘P12/LO21/TP01/TP01_Rominou/Test/Test.xcodeproj/xcuserdata/Romain.xcuserdatad/xcdebugger/Breakpoints.xcbkptlist’ + ‘P12/LO21/TP01/TP01_Rominou/Test/Test.xcodeproj/xcuserdata/Romain.xcuserdatad/xcschemes/Test.xcscheme’ + ‘P12/LO21/TP01/TP01_Rominou/Test/Test.xcodeproj/xcuserdata/Romain.xcuserdatad/xcschemes/xcschememanagement.plist’ + ‘P12/LO21/TP01/TP01_Rominou/Test/Test/Header.h’ + ‘P12/LO21/TP01/TP01_Rominou/Test/Test/Test.1’ + ‘P12/LO21/TP01/TP01_Rominou/Test/Test/main.cpp’ / ‘P12/LO21/TP01/TP01.xcodeproj/project.xcworkspace/xcuserdata/johan.xcuserdatad/UserInterfaceState.xcuserstate’ / ‘P12/LO21/TP01/TP01/header.h’ / ‘P12/LO21/TP01/TP01/main.cpp’ / ‘P12/SY14/Cours SY14.docx’
</commit_message>
<xml_diff>
--- a/P12/SY14/Cours SY14.docx
+++ b/P12/SY14/Cours SY14.docx
@@ -1,6 +1,6 @@
 
 <file path=word/document.xml><?xml version="1.0" encoding="utf-8"?>
-<w:document xmlns:wpc="http://schemas.microsoft.com/office/word/2010/wordprocessingCanvas" xmlns:mo="http://schemas.microsoft.com/office/mac/office/2008/main" xmlns:mc="http://schemas.openxmlformats.org/markup-compatibility/2006" xmlns:mv="urn:schemas-microsoft-com:mac:vml" xmlns:o="urn:schemas-microsoft-com:office:office" xmlns:r="http://schemas.openxmlformats.org/officeDocument/2006/relationships" xmlns:m="http://schemas.openxmlformats.org/officeDocument/2006/math" xmlns:v="urn:schemas-microsoft-com:vml" xmlns:wp14="http://schemas.microsoft.com/office/word/2010/wordprocessingDrawing" xmlns:wp="http://schemas.openxmlformats.org/drawingml/2006/wordprocessingDrawing" xmlns:w10="urn:schemas-microsoft-com:office:word" xmlns:w="http://schemas.openxmlformats.org/wordprocessingml/2006/main" xmlns:w14="http://schemas.microsoft.com/office/word/2010/wordml" xmlns:wpg="http://schemas.microsoft.com/office/word/2010/wordprocessingGroup" xmlns:wpi="http://schemas.microsoft.com/office/word/2010/wordprocessingInk" xmlns:wne="http://schemas.microsoft.com/office/word/2006/wordml" xmlns:wps="http://schemas.microsoft.com/office/word/2010/wordprocessingShape" mc:Ignorable="w14 wp14">
+<w:document xmlns:wpc="http://schemas.microsoft.com/office/word/2010/wordprocessingCanvas" xmlns:mo="http://schemas.microsoft.com/office/mac/office/2008/main" xmlns:mc="http://schemas.openxmlformats.org/markup-compatibility/2006" xmlns:mv="urn:schemas-microsoft-com:mac:vml" xmlns:o="urn:schemas-microsoft-com:office:office" xmlns:r="http://schemas.openxmlformats.org/officeDocument/2006/relationships" xmlns:m="http://schemas.openxmlformats.org/officeDocument/2006/math" xmlns:v="urn:schemas-microsoft-com:vml" xmlns:wp14="http://schemas.microsoft.com/office/word/2010/wordprocessingDrawing" xmlns:wp="http://schemas.openxmlformats.org/drawingml/2006/wordprocessingDrawing" xmlns:w10="urn:schemas-microsoft-com:office:word" xmlns:w="http://schemas.openxmlformats.org/wordprocessingml/2006/main" xmlns:w14="http://schemas.microsoft.com/office/word/2010/wordml" xmlns:wpg="http://schemas.microsoft.com/office/word/2010/wordprocessingGroup" xmlns:wpi="http://schemas.microsoft.com/office/word/2010/wordprocessingInk" xmlns:wne="http://schemas.microsoft.com/office/word/2006/wordml" xmlns:wps="http://schemas.microsoft.com/office/word/2010/wordprocessingShape" mc:Ignorable="w14 wp14 mv">
   <w:body>
     <w:p>
       <w:pPr>
@@ -1558,6 +1558,55 @@
                 <w:rFonts w:ascii="Cambria Math" w:hAnsi="Cambria Math" w:cs="Arial"/>
               </w:rPr>
               <m:t>d</m:t>
+            </m:r>
+          </m:num>
+          <m:den>
+            <m:r>
+              <w:rPr>
+                <w:rFonts w:ascii="Cambria Math" w:hAnsi="Cambria Math" w:cs="Arial"/>
+              </w:rPr>
+              <m:t>dt</m:t>
+            </m:r>
+          </m:den>
+        </m:f>
+      </m:oMath>
+    </w:p>
+    <w:p>
+      <w:pPr>
+        <w:pStyle w:val="Niveauducommentaire2"/>
+        <w:jc w:val="both"/>
+        <w:rPr>
+          <w:rFonts w:ascii="Arial" w:hAnsi="Arial" w:cs="Arial"/>
+        </w:rPr>
+      </w:pPr>
+      <w:r>
+        <w:rPr>
+          <w:rFonts w:ascii="Arial" w:hAnsi="Arial" w:cs="Arial"/>
+        </w:rPr>
+        <w:t xml:space="preserve">Exemple : </w:t>
+      </w:r>
+      <m:oMath>
+        <m:r>
+          <w:rPr>
+            <w:rFonts w:ascii="Cambria Math" w:hAnsi="Cambria Math" w:cs="Arial"/>
+          </w:rPr>
+          <m:t>py=</m:t>
+        </m:r>
+        <m:f>
+          <m:fPr>
+            <m:ctrlPr>
+              <w:rPr>
+                <w:rFonts w:ascii="Cambria Math" w:hAnsi="Cambria Math" w:cs="Arial"/>
+                <w:i/>
+              </w:rPr>
+            </m:ctrlPr>
+          </m:fPr>
+          <m:num>
+            <m:r>
+              <w:rPr>
+                <w:rFonts w:ascii="Cambria Math" w:hAnsi="Cambria Math" w:cs="Arial"/>
+              </w:rPr>
+              <m:t>dy</m:t>
             </m:r>
           </m:num>
           <m:den>
@@ -2072,7 +2121,7 @@
         <w:pStyle w:val="Niveauducommentaire3"/>
         <w:jc w:val="both"/>
         <w:rPr>
-          <w:rFonts w:ascii="Cambria Math" w:hAnsi="Cambria Math" w:cs="Arial" w:hint="eastAsia"/>
+          <w:rFonts w:ascii="Cambria Math" w:hAnsi="Cambria Math" w:cs="Arial"/>
           <w:oMath/>
         </w:rPr>
         <w:sectPr>
@@ -2160,8 +2209,6 @@
           <w:rFonts w:ascii="Arial" w:hAnsi="Arial" w:cs="Arial"/>
         </w:rPr>
       </w:pPr>
-      <w:bookmarkStart w:id="6" w:name="_GoBack"/>
-      <w:bookmarkEnd w:id="6"/>
       <w:r>
         <w:rPr>
           <w:rFonts w:ascii="Arial" w:hAnsi="Arial" w:cs="Arial"/>
@@ -2189,6 +2236,38 @@
           <w:rFonts w:ascii="Arial" w:hAnsi="Arial" w:cs="Arial"/>
         </w:rPr>
       </w:pPr>
+      <w:r>
+        <w:rPr>
+          <w:rFonts w:ascii="Arial" w:hAnsi="Arial" w:cs="Arial"/>
+          <w:noProof/>
+        </w:rPr>
+        <w:pict w14:anchorId="50A87675">
+          <v:shapetype id="_x0000_t75" coordsize="21600,21600" o:spt="75" o:preferrelative="t" path="m@4@5l@4@11@9@11@9@5xe" filled="f" stroked="f">
+            <v:stroke joinstyle="miter"/>
+            <v:formulas>
+              <v:f eqn="if lineDrawn pixelLineWidth 0"/>
+              <v:f eqn="sum @0 1 0"/>
+              <v:f eqn="sum 0 0 @1"/>
+              <v:f eqn="prod @2 1 2"/>
+              <v:f eqn="prod @3 21600 pixelWidth"/>
+              <v:f eqn="prod @3 21600 pixelHeight"/>
+              <v:f eqn="sum @0 0 1"/>
+              <v:f eqn="prod @6 1 2"/>
+              <v:f eqn="prod @7 21600 pixelWidth"/>
+              <v:f eqn="sum @8 21600 0"/>
+              <v:f eqn="prod @7 21600 pixelHeight"/>
+              <v:f eqn="sum @10 21600 0"/>
+            </v:formulas>
+            <v:path o:extrusionok="f" gradientshapeok="t" o:connecttype="rect"/>
+            <o:lock v:ext="edit" aspectratio="t"/>
+          </v:shapetype>
+          <v:shape id="_x0000_s1031" type="#_x0000_t75" style="position:absolute;left:0;text-align:left;margin-left:-36pt;margin-top:9.5pt;width:18pt;height:18pt;z-index:251660288">
+            <v:imagedata r:id="rId13" o:title="NotesFlag 6" chromakey="white"/>
+            <o:lock v:ext="edit" rotation="t" position="t" verticies="t"/>
+            <w10:anchorlock/>
+          </v:shape>
+        </w:pict>
+      </w:r>
       <m:oMath>
         <m:f>
           <m:fPr>
@@ -2267,14 +2346,325 @@
         <w:rPr>
           <w:rFonts w:ascii="Arial" w:hAnsi="Arial" w:cs="Arial"/>
         </w:rPr>
-        <w:t>En fonction de K et de τ on pourra prédire l’</w:t>
-      </w:r>
-      <w:r>
-        <w:rPr>
-          <w:rFonts w:ascii="Arial" w:hAnsi="Arial" w:cs="Arial"/>
-        </w:rPr>
-        <w:t>évolution du système</w:t>
-      </w:r>
+        <w:t>En fonction de K et de τ on pourra prédire l’évolution du système</w:t>
+      </w:r>
+    </w:p>
+    <w:p>
+      <w:pPr>
+        <w:pStyle w:val="Niveauducommentaire2"/>
+        <w:rPr>
+          <w:rFonts w:ascii="Arial" w:hAnsi="Arial" w:cs="Arial"/>
+        </w:rPr>
+      </w:pPr>
+      <m:oMath>
+        <m:f>
+          <m:fPr>
+            <m:ctrlPr>
+              <w:rPr>
+                <w:rFonts w:ascii="Cambria Math" w:hAnsi="Cambria Math" w:cs="Arial"/>
+                <w:i/>
+              </w:rPr>
+            </m:ctrlPr>
+          </m:fPr>
+          <m:num>
+            <m:r>
+              <w:rPr>
+                <w:rFonts w:ascii="Cambria Math" w:hAnsi="Cambria Math" w:cs="Arial"/>
+              </w:rPr>
+              <m:t>y</m:t>
+            </m:r>
+            <m:d>
+              <m:dPr>
+                <m:ctrlPr>
+                  <w:rPr>
+                    <w:rFonts w:ascii="Cambria Math" w:hAnsi="Cambria Math" w:cs="Arial"/>
+                    <w:i/>
+                  </w:rPr>
+                </m:ctrlPr>
+              </m:dPr>
+              <m:e>
+                <m:r>
+                  <w:rPr>
+                    <w:rFonts w:ascii="Cambria Math" w:hAnsi="Cambria Math" w:cs="Arial"/>
+                  </w:rPr>
+                  <m:t>t</m:t>
+                </m:r>
+              </m:e>
+            </m:d>
+          </m:num>
+          <m:den>
+            <m:r>
+              <w:rPr>
+                <w:rFonts w:ascii="Cambria Math" w:hAnsi="Cambria Math" w:cs="Arial"/>
+              </w:rPr>
+              <m:t>u</m:t>
+            </m:r>
+            <m:d>
+              <m:dPr>
+                <m:ctrlPr>
+                  <w:rPr>
+                    <w:rFonts w:ascii="Cambria Math" w:hAnsi="Cambria Math" w:cs="Arial"/>
+                    <w:i/>
+                  </w:rPr>
+                </m:ctrlPr>
+              </m:dPr>
+              <m:e>
+                <m:r>
+                  <w:rPr>
+                    <w:rFonts w:ascii="Cambria Math" w:hAnsi="Cambria Math" w:cs="Arial"/>
+                  </w:rPr>
+                  <m:t>t</m:t>
+                </m:r>
+              </m:e>
+            </m:d>
+          </m:den>
+        </m:f>
+        <m:r>
+          <w:rPr>
+            <w:rFonts w:ascii="Cambria Math" w:hAnsi="Cambria Math" w:cs="Arial"/>
+          </w:rPr>
+          <m:t>=</m:t>
+        </m:r>
+        <m:f>
+          <m:fPr>
+            <m:ctrlPr>
+              <w:rPr>
+                <w:rFonts w:ascii="Cambria Math" w:hAnsi="Cambria Math" w:cs="Arial"/>
+                <w:i/>
+              </w:rPr>
+            </m:ctrlPr>
+          </m:fPr>
+          <m:num>
+            <m:r>
+              <w:rPr>
+                <w:rFonts w:ascii="Cambria Math" w:hAnsi="Cambria Math" w:cs="Arial"/>
+              </w:rPr>
+              <m:t>b</m:t>
+            </m:r>
+          </m:num>
+          <m:den>
+            <m:r>
+              <w:rPr>
+                <w:rFonts w:ascii="Cambria Math" w:hAnsi="Cambria Math" w:cs="Arial"/>
+              </w:rPr>
+              <m:t>p-a</m:t>
+            </m:r>
+          </m:den>
+        </m:f>
+      </m:oMath>
+    </w:p>
+    <w:p>
+      <w:pPr>
+        <w:pStyle w:val="Niveauducommentaire2"/>
+        <w:rPr>
+          <w:rFonts w:ascii="Arial" w:hAnsi="Arial" w:cs="Arial"/>
+        </w:rPr>
+      </w:pPr>
+      <w:r>
+        <w:rPr>
+          <w:rFonts w:ascii="Arial" w:hAnsi="Arial" w:cs="Arial"/>
+        </w:rPr>
+        <w:t xml:space="preserve">Solution temporelle du système : </w:t>
+      </w:r>
+      <m:oMath>
+        <m:r>
+          <w:rPr>
+            <w:rFonts w:ascii="Cambria Math" w:hAnsi="Cambria Math" w:cs="Arial"/>
+          </w:rPr>
+          <m:t>y</m:t>
+        </m:r>
+        <m:d>
+          <m:dPr>
+            <m:ctrlPr>
+              <w:rPr>
+                <w:rFonts w:ascii="Cambria Math" w:hAnsi="Cambria Math" w:cs="Arial"/>
+                <w:i/>
+              </w:rPr>
+            </m:ctrlPr>
+          </m:dPr>
+          <m:e>
+            <m:r>
+              <w:rPr>
+                <w:rFonts w:ascii="Cambria Math" w:hAnsi="Cambria Math" w:cs="Arial"/>
+              </w:rPr>
+              <m:t>t</m:t>
+            </m:r>
+          </m:e>
+        </m:d>
+        <m:r>
+          <w:rPr>
+            <w:rFonts w:ascii="Cambria Math" w:hAnsi="Cambria Math" w:cs="Arial"/>
+          </w:rPr>
+          <m:t>=</m:t>
+        </m:r>
+        <m:sSup>
+          <m:sSupPr>
+            <m:ctrlPr>
+              <w:rPr>
+                <w:rFonts w:ascii="Cambria Math" w:hAnsi="Cambria Math" w:cs="Arial"/>
+                <w:i/>
+              </w:rPr>
+            </m:ctrlPr>
+          </m:sSupPr>
+          <m:e>
+            <m:r>
+              <w:rPr>
+                <w:rFonts w:ascii="Cambria Math" w:hAnsi="Cambria Math" w:cs="Arial"/>
+              </w:rPr>
+              <m:t>e</m:t>
+            </m:r>
+          </m:e>
+          <m:sup>
+            <m:r>
+              <w:rPr>
+                <w:rFonts w:ascii="Cambria Math" w:hAnsi="Cambria Math" w:cs="Arial"/>
+              </w:rPr>
+              <m:t>at</m:t>
+            </m:r>
+          </m:sup>
+        </m:sSup>
+        <m:r>
+          <w:rPr>
+            <w:rFonts w:ascii="Cambria Math" w:hAnsi="Cambria Math" w:cs="Arial"/>
+          </w:rPr>
+          <m:t>.y</m:t>
+        </m:r>
+        <m:d>
+          <m:dPr>
+            <m:ctrlPr>
+              <w:rPr>
+                <w:rFonts w:ascii="Cambria Math" w:hAnsi="Cambria Math" w:cs="Arial"/>
+                <w:i/>
+              </w:rPr>
+            </m:ctrlPr>
+          </m:dPr>
+          <m:e>
+            <m:r>
+              <w:rPr>
+                <w:rFonts w:ascii="Cambria Math" w:hAnsi="Cambria Math" w:cs="Arial"/>
+              </w:rPr>
+              <m:t>0</m:t>
+            </m:r>
+          </m:e>
+        </m:d>
+        <m:r>
+          <w:rPr>
+            <w:rFonts w:ascii="Cambria Math" w:hAnsi="Cambria Math" w:cs="Arial"/>
+          </w:rPr>
+          <m:t>+</m:t>
+        </m:r>
+        <m:sSup>
+          <m:sSupPr>
+            <m:ctrlPr>
+              <w:rPr>
+                <w:rFonts w:ascii="Cambria Math" w:hAnsi="Cambria Math" w:cs="Arial"/>
+                <w:i/>
+              </w:rPr>
+            </m:ctrlPr>
+          </m:sSupPr>
+          <m:e>
+            <m:r>
+              <w:rPr>
+                <w:rFonts w:ascii="Cambria Math" w:hAnsi="Cambria Math" w:cs="Arial"/>
+              </w:rPr>
+              <m:t>e</m:t>
+            </m:r>
+          </m:e>
+          <m:sup>
+            <m:r>
+              <w:rPr>
+                <w:rFonts w:ascii="Cambria Math" w:hAnsi="Cambria Math" w:cs="Arial"/>
+              </w:rPr>
+              <m:t>at</m:t>
+            </m:r>
+          </m:sup>
+        </m:sSup>
+        <m:nary>
+          <m:naryPr>
+            <m:limLoc m:val="undOvr"/>
+            <m:ctrlPr>
+              <w:rPr>
+                <w:rFonts w:ascii="Cambria Math" w:hAnsi="Cambria Math" w:cs="Arial"/>
+                <w:i/>
+              </w:rPr>
+            </m:ctrlPr>
+          </m:naryPr>
+          <m:sub>
+            <m:r>
+              <w:rPr>
+                <w:rFonts w:ascii="Cambria Math" w:hAnsi="Cambria Math" w:cs="Arial"/>
+              </w:rPr>
+              <m:t>0</m:t>
+            </m:r>
+          </m:sub>
+          <m:sup>
+            <m:r>
+              <w:rPr>
+                <w:rFonts w:ascii="Cambria Math" w:hAnsi="Cambria Math" w:cs="Arial"/>
+              </w:rPr>
+              <m:t>y</m:t>
+            </m:r>
+          </m:sup>
+          <m:e>
+            <m:sSup>
+              <m:sSupPr>
+                <m:ctrlPr>
+                  <w:rPr>
+                    <w:rFonts w:ascii="Cambria Math" w:hAnsi="Cambria Math" w:cs="Arial"/>
+                    <w:i/>
+                  </w:rPr>
+                </m:ctrlPr>
+              </m:sSupPr>
+              <m:e>
+                <m:r>
+                  <w:rPr>
+                    <w:rFonts w:ascii="Cambria Math" w:hAnsi="Cambria Math" w:cs="Arial"/>
+                  </w:rPr>
+                  <m:t>e</m:t>
+                </m:r>
+              </m:e>
+              <m:sup>
+                <m:r>
+                  <w:rPr>
+                    <w:rFonts w:ascii="Cambria Math" w:hAnsi="Cambria Math" w:cs="Arial"/>
+                  </w:rPr>
+                  <m:t>-ax</m:t>
+                </m:r>
+              </m:sup>
+            </m:sSup>
+            <m:r>
+              <w:rPr>
+                <w:rFonts w:ascii="Cambria Math" w:hAnsi="Cambria Math" w:cs="Arial"/>
+              </w:rPr>
+              <m:t>.b.u</m:t>
+            </m:r>
+            <m:d>
+              <m:dPr>
+                <m:ctrlPr>
+                  <w:rPr>
+                    <w:rFonts w:ascii="Cambria Math" w:hAnsi="Cambria Math" w:cs="Arial"/>
+                    <w:i/>
+                  </w:rPr>
+                </m:ctrlPr>
+              </m:dPr>
+              <m:e>
+                <m:r>
+                  <w:rPr>
+                    <w:rFonts w:ascii="Cambria Math" w:hAnsi="Cambria Math" w:cs="Arial"/>
+                  </w:rPr>
+                  <m:t>x</m:t>
+                </m:r>
+              </m:e>
+            </m:d>
+            <m:r>
+              <w:rPr>
+                <w:rFonts w:ascii="Cambria Math" w:hAnsi="Cambria Math" w:cs="Arial"/>
+              </w:rPr>
+              <m:t>dx</m:t>
+            </m:r>
+          </m:e>
+        </m:nary>
+      </m:oMath>
     </w:p>
     <w:p>
       <w:pPr>
@@ -2349,7 +2739,19 @@
         <w:rPr>
           <w:rFonts w:ascii="Arial" w:hAnsi="Arial" w:cs="Arial"/>
         </w:rPr>
-        <w:t xml:space="preserve"> (stable ou instable)</w:t>
+        <w:t xml:space="preserve"> (stable ou instable</w:t>
+      </w:r>
+      <w:r>
+        <w:rPr>
+          <w:rFonts w:ascii="Arial" w:hAnsi="Arial" w:cs="Arial"/>
+        </w:rPr>
+        <w:t>, i.e. limite finie ou infinie</w:t>
+      </w:r>
+      <w:r>
+        <w:rPr>
+          <w:rFonts w:ascii="Arial" w:hAnsi="Arial" w:cs="Arial"/>
+        </w:rPr>
+        <w:t>)</w:t>
       </w:r>
     </w:p>
     <w:p>
@@ -2360,8 +2762,3458 @@
         </w:rPr>
       </w:pPr>
     </w:p>
+    <w:p>
+      <w:pPr>
+        <w:pStyle w:val="Niveauducommentaire1"/>
+        <w:rPr>
+          <w:rFonts w:ascii="Arial" w:hAnsi="Arial" w:cs="Arial"/>
+        </w:rPr>
+      </w:pPr>
+      <w:r>
+        <w:rPr>
+          <w:rFonts w:ascii="Arial" w:hAnsi="Arial" w:cs="Arial"/>
+        </w:rPr>
+        <w:t>Exemple : Circuit RC</w:t>
+      </w:r>
+    </w:p>
+    <w:p>
+      <w:pPr>
+        <w:pStyle w:val="Niveauducommentaire2"/>
+        <w:rPr>
+          <w:rFonts w:ascii="Arial" w:hAnsi="Arial" w:cs="Arial"/>
+        </w:rPr>
+      </w:pPr>
+      <w:r>
+        <w:rPr>
+          <w:rFonts w:ascii="Arial" w:hAnsi="Arial" w:cs="Arial"/>
+        </w:rPr>
+        <w:t xml:space="preserve">Entrée : tension </w:t>
+      </w:r>
+      <w:proofErr w:type="gramStart"/>
+      <w:r>
+        <w:rPr>
+          <w:rFonts w:ascii="Arial" w:hAnsi="Arial" w:cs="Arial"/>
+        </w:rPr>
+        <w:t>u(</w:t>
+      </w:r>
+      <w:proofErr w:type="gramEnd"/>
+      <w:r>
+        <w:rPr>
+          <w:rFonts w:ascii="Arial" w:hAnsi="Arial" w:cs="Arial"/>
+        </w:rPr>
+        <w:t>t)</w:t>
+      </w:r>
+    </w:p>
+    <w:p>
+      <w:pPr>
+        <w:pStyle w:val="Niveauducommentaire2"/>
+        <w:rPr>
+          <w:rFonts w:ascii="Arial" w:hAnsi="Arial" w:cs="Arial"/>
+        </w:rPr>
+      </w:pPr>
+      <w:r>
+        <w:rPr>
+          <w:rFonts w:ascii="Arial" w:hAnsi="Arial" w:cs="Arial"/>
+        </w:rPr>
+        <w:t xml:space="preserve">Sortie : tension </w:t>
+      </w:r>
+      <w:proofErr w:type="gramStart"/>
+      <w:r>
+        <w:rPr>
+          <w:rFonts w:ascii="Arial" w:hAnsi="Arial" w:cs="Arial"/>
+        </w:rPr>
+        <w:t>y(</w:t>
+      </w:r>
+      <w:proofErr w:type="gramEnd"/>
+      <w:r>
+        <w:rPr>
+          <w:rFonts w:ascii="Arial" w:hAnsi="Arial" w:cs="Arial"/>
+        </w:rPr>
+        <w:t>t)</w:t>
+      </w:r>
+    </w:p>
+    <w:p>
+      <w:pPr>
+        <w:pStyle w:val="Niveauducommentaire2"/>
+        <w:rPr>
+          <w:rFonts w:ascii="Arial" w:hAnsi="Arial" w:cs="Arial"/>
+        </w:rPr>
+      </w:pPr>
+      <w:r>
+        <w:rPr>
+          <w:rFonts w:ascii="Arial" w:hAnsi="Arial" w:cs="Arial"/>
+        </w:rPr>
+        <w:t xml:space="preserve">Etat : charge </w:t>
+      </w:r>
+      <w:proofErr w:type="gramStart"/>
+      <w:r>
+        <w:rPr>
+          <w:rFonts w:ascii="Arial" w:hAnsi="Arial" w:cs="Arial"/>
+        </w:rPr>
+        <w:t>Q(</w:t>
+      </w:r>
+      <w:proofErr w:type="gramEnd"/>
+      <w:r>
+        <w:rPr>
+          <w:rFonts w:ascii="Arial" w:hAnsi="Arial" w:cs="Arial"/>
+        </w:rPr>
+        <w:t>t)</w:t>
+      </w:r>
+    </w:p>
+    <w:p>
+      <w:pPr>
+        <w:pStyle w:val="Niveauducommentaire2"/>
+        <w:rPr>
+          <w:rFonts w:ascii="Arial" w:hAnsi="Arial" w:cs="Arial"/>
+        </w:rPr>
+      </w:pPr>
+      <w:r>
+        <w:rPr>
+          <w:rFonts w:ascii="Arial" w:hAnsi="Arial" w:cs="Arial"/>
+        </w:rPr>
+        <w:t>Equations</w:t>
+      </w:r>
+    </w:p>
+    <w:p>
+      <w:pPr>
+        <w:pStyle w:val="Niveauducommentaire3"/>
+        <w:rPr>
+          <w:rFonts w:ascii="Arial" w:hAnsi="Arial" w:cs="Arial"/>
+        </w:rPr>
+      </w:pPr>
+      <w:proofErr w:type="gramStart"/>
+      <w:r>
+        <w:rPr>
+          <w:rFonts w:ascii="Arial" w:hAnsi="Arial" w:cs="Arial"/>
+        </w:rPr>
+        <w:t>Q(</w:t>
+      </w:r>
+      <w:proofErr w:type="gramEnd"/>
+      <w:r>
+        <w:rPr>
+          <w:rFonts w:ascii="Arial" w:hAnsi="Arial" w:cs="Arial"/>
+        </w:rPr>
+        <w:t>t)=</w:t>
+      </w:r>
+      <w:proofErr w:type="spellStart"/>
+      <w:r>
+        <w:rPr>
+          <w:rFonts w:ascii="Arial" w:hAnsi="Arial" w:cs="Arial"/>
+        </w:rPr>
+        <w:t>C.y</w:t>
+      </w:r>
+      <w:proofErr w:type="spellEnd"/>
+      <w:r>
+        <w:rPr>
+          <w:rFonts w:ascii="Arial" w:hAnsi="Arial" w:cs="Arial"/>
+        </w:rPr>
+        <w:t>(t)</w:t>
+      </w:r>
+    </w:p>
+    <w:p>
+      <w:pPr>
+        <w:pStyle w:val="Niveauducommentaire3"/>
+        <w:rPr>
+          <w:rFonts w:ascii="Arial" w:hAnsi="Arial" w:cs="Arial"/>
+        </w:rPr>
+      </w:pPr>
+      <w:proofErr w:type="gramStart"/>
+      <w:r>
+        <w:rPr>
+          <w:rFonts w:ascii="Arial" w:hAnsi="Arial" w:cs="Arial"/>
+        </w:rPr>
+        <w:t>u(</w:t>
+      </w:r>
+      <w:proofErr w:type="gramEnd"/>
+      <w:r>
+        <w:rPr>
+          <w:rFonts w:ascii="Arial" w:hAnsi="Arial" w:cs="Arial"/>
+        </w:rPr>
+        <w:t>t)-y(t)=</w:t>
+      </w:r>
+      <w:proofErr w:type="spellStart"/>
+      <w:r>
+        <w:rPr>
+          <w:rFonts w:ascii="Arial" w:hAnsi="Arial" w:cs="Arial"/>
+        </w:rPr>
+        <w:t>R.i</w:t>
+      </w:r>
+      <w:proofErr w:type="spellEnd"/>
+      <w:r>
+        <w:rPr>
+          <w:rFonts w:ascii="Arial" w:hAnsi="Arial" w:cs="Arial"/>
+        </w:rPr>
+        <w:t>(t)</w:t>
+      </w:r>
+    </w:p>
+    <w:p>
+      <w:pPr>
+        <w:pStyle w:val="Niveauducommentaire3"/>
+        <w:rPr>
+          <w:rFonts w:ascii="Arial" w:hAnsi="Arial" w:cs="Arial"/>
+        </w:rPr>
+      </w:pPr>
+      <w:proofErr w:type="gramStart"/>
+      <w:r>
+        <w:rPr>
+          <w:rFonts w:ascii="Arial" w:hAnsi="Arial" w:cs="Arial"/>
+        </w:rPr>
+        <w:t>i(</w:t>
+      </w:r>
+      <w:proofErr w:type="gramEnd"/>
+      <w:r>
+        <w:rPr>
+          <w:rFonts w:ascii="Arial" w:hAnsi="Arial" w:cs="Arial"/>
+        </w:rPr>
+        <w:t>t)=</w:t>
+      </w:r>
+      <w:proofErr w:type="spellStart"/>
+      <w:r>
+        <w:rPr>
+          <w:rFonts w:ascii="Arial" w:hAnsi="Arial" w:cs="Arial"/>
+        </w:rPr>
+        <w:t>p.Q</w:t>
+      </w:r>
+      <w:proofErr w:type="spellEnd"/>
+      <w:r>
+        <w:rPr>
+          <w:rFonts w:ascii="Arial" w:hAnsi="Arial" w:cs="Arial"/>
+        </w:rPr>
+        <w:t>(t)</w:t>
+      </w:r>
+    </w:p>
+    <w:p>
+      <w:pPr>
+        <w:pStyle w:val="Niveauducommentaire2"/>
+        <w:rPr>
+          <w:rFonts w:ascii="Arial" w:hAnsi="Arial" w:cs="Arial"/>
+        </w:rPr>
+      </w:pPr>
+      <m:oMath>
+        <m:f>
+          <m:fPr>
+            <m:ctrlPr>
+              <w:rPr>
+                <w:rFonts w:ascii="Cambria Math" w:hAnsi="Cambria Math" w:cs="Arial"/>
+                <w:i/>
+              </w:rPr>
+            </m:ctrlPr>
+          </m:fPr>
+          <m:num>
+            <m:r>
+              <w:rPr>
+                <w:rFonts w:ascii="Cambria Math" w:hAnsi="Cambria Math" w:cs="Arial"/>
+              </w:rPr>
+              <m:t>Q</m:t>
+            </m:r>
+          </m:num>
+          <m:den>
+            <m:r>
+              <w:rPr>
+                <w:rFonts w:ascii="Cambria Math" w:hAnsi="Cambria Math" w:cs="Arial"/>
+              </w:rPr>
+              <m:t>u</m:t>
+            </m:r>
+          </m:den>
+        </m:f>
+        <m:r>
+          <w:rPr>
+            <w:rFonts w:ascii="Cambria Math" w:hAnsi="Cambria Math" w:cs="Arial"/>
+          </w:rPr>
+          <m:t>=</m:t>
+        </m:r>
+        <m:f>
+          <m:fPr>
+            <m:ctrlPr>
+              <w:rPr>
+                <w:rFonts w:ascii="Cambria Math" w:hAnsi="Cambria Math" w:cs="Arial"/>
+                <w:i/>
+              </w:rPr>
+            </m:ctrlPr>
+          </m:fPr>
+          <m:num>
+            <m:f>
+              <m:fPr>
+                <m:ctrlPr>
+                  <w:rPr>
+                    <w:rFonts w:ascii="Cambria Math" w:hAnsi="Cambria Math" w:cs="Arial"/>
+                    <w:i/>
+                  </w:rPr>
+                </m:ctrlPr>
+              </m:fPr>
+              <m:num>
+                <m:r>
+                  <w:rPr>
+                    <w:rFonts w:ascii="Cambria Math" w:hAnsi="Cambria Math" w:cs="Arial"/>
+                  </w:rPr>
+                  <m:t>1</m:t>
+                </m:r>
+              </m:num>
+              <m:den>
+                <m:r>
+                  <w:rPr>
+                    <w:rFonts w:ascii="Cambria Math" w:hAnsi="Cambria Math" w:cs="Arial"/>
+                  </w:rPr>
+                  <m:t>R</m:t>
+                </m:r>
+              </m:den>
+            </m:f>
+          </m:num>
+          <m:den>
+            <m:r>
+              <w:rPr>
+                <w:rFonts w:ascii="Cambria Math" w:hAnsi="Cambria Math" w:cs="Arial"/>
+              </w:rPr>
+              <m:t>p+</m:t>
+            </m:r>
+            <m:f>
+              <m:fPr>
+                <m:ctrlPr>
+                  <w:rPr>
+                    <w:rFonts w:ascii="Cambria Math" w:hAnsi="Cambria Math" w:cs="Arial"/>
+                    <w:i/>
+                  </w:rPr>
+                </m:ctrlPr>
+              </m:fPr>
+              <m:num>
+                <m:r>
+                  <w:rPr>
+                    <w:rFonts w:ascii="Cambria Math" w:hAnsi="Cambria Math" w:cs="Arial"/>
+                  </w:rPr>
+                  <m:t>1</m:t>
+                </m:r>
+              </m:num>
+              <m:den>
+                <m:r>
+                  <w:rPr>
+                    <w:rFonts w:ascii="Cambria Math" w:hAnsi="Cambria Math" w:cs="Arial"/>
+                  </w:rPr>
+                  <m:t>RC</m:t>
+                </m:r>
+              </m:den>
+            </m:f>
+          </m:den>
+        </m:f>
+      </m:oMath>
+    </w:p>
+    <w:p>
+      <w:pPr>
+        <w:pStyle w:val="Niveauducommentaire2"/>
+        <w:rPr>
+          <w:rFonts w:ascii="Arial" w:hAnsi="Arial" w:cs="Arial"/>
+        </w:rPr>
+      </w:pPr>
+      <w:r>
+        <w:rPr>
+          <w:rFonts w:ascii="Arial" w:hAnsi="Arial" w:cs="Arial"/>
+        </w:rPr>
+        <w:t>Système du premier ordre</w:t>
+      </w:r>
+    </w:p>
+    <w:p>
+      <w:pPr>
+        <w:pStyle w:val="Niveauducommentaire1"/>
+        <w:rPr>
+          <w:rFonts w:ascii="Arial" w:hAnsi="Arial" w:cs="Arial"/>
+        </w:rPr>
+      </w:pPr>
+    </w:p>
+    <w:p>
+      <w:pPr>
+        <w:pStyle w:val="Niveauducommentaire1"/>
+        <w:rPr>
+          <w:rFonts w:ascii="Arial" w:hAnsi="Arial" w:cs="Arial"/>
+        </w:rPr>
+      </w:pPr>
+      <w:r>
+        <w:rPr>
+          <w:rFonts w:ascii="Arial" w:hAnsi="Arial" w:cs="Arial"/>
+        </w:rPr>
+        <w:t>Réponse à un échelon de tension</w:t>
+      </w:r>
+    </w:p>
+    <w:p>
+      <w:pPr>
+        <w:pStyle w:val="Niveauducommentaire2"/>
+        <w:rPr>
+          <w:rFonts w:ascii="Arial" w:hAnsi="Arial" w:cs="Arial"/>
+        </w:rPr>
+      </w:pPr>
+      <w:r>
+        <w:rPr>
+          <w:rFonts w:ascii="Arial" w:hAnsi="Arial" w:cs="Arial"/>
+        </w:rPr>
+        <w:t>τ : constante de temps du système</w:t>
+      </w:r>
+    </w:p>
+    <w:p>
+      <w:pPr>
+        <w:pStyle w:val="Niveauducommentaire3"/>
+        <w:rPr>
+          <w:rFonts w:ascii="Arial" w:hAnsi="Arial" w:cs="Arial"/>
+        </w:rPr>
+      </w:pPr>
+      <w:r>
+        <w:rPr>
+          <w:rFonts w:ascii="Arial" w:hAnsi="Arial" w:cs="Arial"/>
+        </w:rPr>
+        <w:t>τ : abscisse de l’intersection de la tangente oblique au démarrage de et l’asymptote</w:t>
+      </w:r>
+    </w:p>
+    <w:p>
+      <w:pPr>
+        <w:pStyle w:val="Niveauducommentaire3"/>
+        <w:rPr>
+          <w:rFonts w:ascii="Arial" w:hAnsi="Arial" w:cs="Arial"/>
+        </w:rPr>
+      </w:pPr>
+      <w:r>
+        <w:rPr>
+          <w:rFonts w:ascii="Arial" w:hAnsi="Arial" w:cs="Arial"/>
+        </w:rPr>
+        <w:t>3τ : « Temps de réponse à 5% » : la sortie est à 95%de sa valeur asymptotique</w:t>
+      </w:r>
+    </w:p>
+    <w:p>
+      <w:pPr>
+        <w:pStyle w:val="Niveauducommentaire2"/>
+        <w:rPr>
+          <w:rFonts w:ascii="Arial" w:hAnsi="Arial" w:cs="Arial"/>
+        </w:rPr>
+      </w:pPr>
+      <w:r>
+        <w:rPr>
+          <w:rFonts w:ascii="Arial" w:hAnsi="Arial" w:cs="Arial"/>
+        </w:rPr>
+        <w:t>Atteindre l’asymptote</w:t>
+      </w:r>
+    </w:p>
+    <w:p>
+      <w:pPr>
+        <w:pStyle w:val="Niveauducommentaire3"/>
+        <w:rPr>
+          <w:rFonts w:ascii="Arial" w:hAnsi="Arial" w:cs="Arial"/>
+        </w:rPr>
+      </w:pPr>
+      <w:r>
+        <w:rPr>
+          <w:rFonts w:ascii="Arial" w:hAnsi="Arial" w:cs="Arial"/>
+        </w:rPr>
+        <w:t>Valeur finale (asymptote) : consigne</w:t>
+      </w:r>
+    </w:p>
+    <w:p>
+      <w:pPr>
+        <w:pStyle w:val="Niveauducommentaire3"/>
+        <w:rPr>
+          <w:rFonts w:ascii="Arial" w:hAnsi="Arial" w:cs="Arial"/>
+        </w:rPr>
+      </w:pPr>
+      <w:r>
+        <w:rPr>
+          <w:rFonts w:ascii="Arial" w:hAnsi="Arial" w:cs="Arial"/>
+        </w:rPr>
+        <w:t>La constante de temps indique la rapidité du système</w:t>
+      </w:r>
+    </w:p>
+    <w:p>
+      <w:pPr>
+        <w:pStyle w:val="Niveauducommentaire3"/>
+        <w:rPr>
+          <w:rFonts w:ascii="Arial" w:hAnsi="Arial" w:cs="Arial"/>
+        </w:rPr>
+      </w:pPr>
+      <w:r>
+        <w:rPr>
+          <w:rFonts w:ascii="Arial" w:hAnsi="Arial" w:cs="Arial"/>
+        </w:rPr>
+        <w:t>On peut intervenir sur l’entrée pour accélérer le système</w:t>
+      </w:r>
+    </w:p>
+    <w:p>
+      <w:pPr>
+        <w:pStyle w:val="Niveauducommentaire2"/>
+        <w:rPr>
+          <w:rFonts w:ascii="Arial" w:hAnsi="Arial" w:cs="Arial"/>
+        </w:rPr>
+      </w:pPr>
+      <w:r>
+        <w:rPr>
+          <w:rFonts w:ascii="Arial" w:hAnsi="Arial" w:cs="Arial"/>
+        </w:rPr>
+        <w:t>K </w:t>
+      </w:r>
+      <w:proofErr w:type="gramStart"/>
+      <w:r>
+        <w:rPr>
+          <w:rFonts w:ascii="Arial" w:hAnsi="Arial" w:cs="Arial"/>
+        </w:rPr>
+        <w:t xml:space="preserve">: </w:t>
+      </w:r>
+      <w:r>
+        <w:rPr>
+          <w:rFonts w:ascii="Arial" w:hAnsi="Arial" w:cs="Arial"/>
+        </w:rPr>
+        <w:t xml:space="preserve"> gain</w:t>
+      </w:r>
+      <w:proofErr w:type="gramEnd"/>
+      <w:r>
+        <w:rPr>
+          <w:rFonts w:ascii="Arial" w:hAnsi="Arial" w:cs="Arial"/>
+        </w:rPr>
+        <w:t xml:space="preserve"> statique</w:t>
+      </w:r>
+    </w:p>
+    <w:p>
+      <w:pPr>
+        <w:pStyle w:val="Niveauducommentaire3"/>
+        <w:rPr>
+          <w:rFonts w:ascii="Arial" w:hAnsi="Arial" w:cs="Arial"/>
+        </w:rPr>
+      </w:pPr>
+      <w:r>
+        <w:rPr>
+          <w:rFonts w:ascii="Arial" w:hAnsi="Arial" w:cs="Arial"/>
+        </w:rPr>
+        <w:t xml:space="preserve">Quand plus de variation, </w:t>
+      </w:r>
+    </w:p>
+    <w:p>
+      <w:pPr>
+        <w:pStyle w:val="Niveauducommentaire4"/>
+        <w:rPr>
+          <w:rFonts w:ascii="Arial" w:hAnsi="Arial" w:cs="Arial"/>
+        </w:rPr>
+      </w:pPr>
+      <w:r>
+        <w:rPr>
+          <w:rFonts w:ascii="Arial" w:hAnsi="Arial" w:cs="Arial"/>
+        </w:rPr>
+        <w:t>p=0</w:t>
+      </w:r>
+    </w:p>
+    <w:p>
+      <w:pPr>
+        <w:pStyle w:val="Niveauducommentaire4"/>
+        <w:rPr>
+          <w:rFonts w:ascii="Arial" w:hAnsi="Arial" w:cs="Arial"/>
+        </w:rPr>
+      </w:pPr>
+      <w:r>
+        <w:rPr>
+          <w:rFonts w:ascii="Arial" w:hAnsi="Arial" w:cs="Arial"/>
+        </w:rPr>
+        <w:t>on parle d’état stable</w:t>
+      </w:r>
+    </w:p>
+    <w:p>
+      <w:pPr>
+        <w:pStyle w:val="Niveauducommentaire4"/>
+        <w:rPr>
+          <w:rFonts w:ascii="Arial" w:hAnsi="Arial" w:cs="Arial"/>
+        </w:rPr>
+      </w:pPr>
+      <w:r>
+        <w:rPr>
+          <w:rFonts w:ascii="Arial" w:hAnsi="Arial" w:cs="Arial"/>
+        </w:rPr>
+        <w:t>on peut déterminer K</w:t>
+      </w:r>
+    </w:p>
+    <w:p>
+      <w:pPr>
+        <w:pStyle w:val="Niveauducommentaire4"/>
+        <w:rPr>
+          <w:rFonts w:ascii="Arial" w:hAnsi="Arial" w:cs="Arial"/>
+        </w:rPr>
+      </w:pPr>
+      <w:r>
+        <w:rPr>
+          <w:rFonts w:ascii="Arial" w:hAnsi="Arial" w:cs="Arial"/>
+          <w:noProof/>
+        </w:rPr>
+        <w:pict w14:anchorId="64E1A90F">
+          <v:shape id="_x0000_s1032" type="#_x0000_t75" style="position:absolute;left:0;text-align:left;margin-left:-36pt;margin-top:9.5pt;width:18pt;height:18pt;z-index:251661312">
+            <v:imagedata r:id="rId14" o:title="NotesFlag 7" chromakey="white"/>
+            <o:lock v:ext="edit" rotation="t" position="t" verticies="t"/>
+            <w10:anchorlock/>
+          </v:shape>
+        </w:pict>
+      </w:r>
+      <m:oMath>
+        <m:f>
+          <m:fPr>
+            <m:ctrlPr>
+              <w:rPr>
+                <w:rFonts w:ascii="Cambria Math" w:hAnsi="Cambria Math" w:cs="Arial"/>
+                <w:i/>
+              </w:rPr>
+            </m:ctrlPr>
+          </m:fPr>
+          <m:num>
+            <m:sSub>
+              <m:sSubPr>
+                <m:ctrlPr>
+                  <w:rPr>
+                    <w:rFonts w:ascii="Cambria Math" w:hAnsi="Cambria Math" w:cs="Arial"/>
+                    <w:i/>
+                  </w:rPr>
+                </m:ctrlPr>
+              </m:sSubPr>
+              <m:e>
+                <m:r>
+                  <w:rPr>
+                    <w:rFonts w:ascii="Cambria Math" w:hAnsi="Cambria Math" w:cs="Arial"/>
+                  </w:rPr>
+                  <m:t>y</m:t>
+                </m:r>
+              </m:e>
+              <m:sub>
+                <m:r>
+                  <w:rPr>
+                    <w:rFonts w:ascii="Cambria Math" w:hAnsi="Cambria Math" w:cs="Arial"/>
+                  </w:rPr>
+                  <m:t>∞</m:t>
+                </m:r>
+              </m:sub>
+            </m:sSub>
+          </m:num>
+          <m:den>
+            <m:sSub>
+              <m:sSubPr>
+                <m:ctrlPr>
+                  <w:rPr>
+                    <w:rFonts w:ascii="Cambria Math" w:hAnsi="Cambria Math" w:cs="Arial"/>
+                    <w:i/>
+                  </w:rPr>
+                </m:ctrlPr>
+              </m:sSubPr>
+              <m:e>
+                <m:r>
+                  <w:rPr>
+                    <w:rFonts w:ascii="Cambria Math" w:hAnsi="Cambria Math" w:cs="Arial"/>
+                  </w:rPr>
+                  <m:t>U</m:t>
+                </m:r>
+              </m:e>
+              <m:sub>
+                <m:r>
+                  <w:rPr>
+                    <w:rFonts w:ascii="Cambria Math" w:hAnsi="Cambria Math" w:cs="Arial"/>
+                  </w:rPr>
+                  <m:t>0</m:t>
+                </m:r>
+              </m:sub>
+            </m:sSub>
+          </m:den>
+        </m:f>
+        <m:r>
+          <w:rPr>
+            <w:rFonts w:ascii="Cambria Math" w:hAnsi="Cambria Math" w:cs="Arial"/>
+          </w:rPr>
+          <m:t>=K</m:t>
+        </m:r>
+      </m:oMath>
+      <w:r>
+        <w:rPr>
+          <w:rFonts w:ascii="Arial" w:hAnsi="Arial" w:cs="Arial"/>
+        </w:rPr>
+        <w:t xml:space="preserve"> avec U</w:t>
+      </w:r>
+      <w:r>
+        <w:rPr>
+          <w:rFonts w:ascii="Arial" w:hAnsi="Arial" w:cs="Arial"/>
+          <w:vertAlign w:val="subscript"/>
+        </w:rPr>
+        <w:t>0</w:t>
+      </w:r>
+      <w:r>
+        <w:rPr>
+          <w:rFonts w:ascii="Arial" w:hAnsi="Arial" w:cs="Arial"/>
+        </w:rPr>
+        <w:t xml:space="preserve"> valeur de l’entrée échelon (c’est une constante !) et y</w:t>
+      </w:r>
+      <w:r>
+        <w:rPr>
+          <w:rFonts w:ascii="Arial" w:hAnsi="Arial" w:cs="Arial"/>
+          <w:vertAlign w:val="subscript"/>
+        </w:rPr>
+        <w:t>∞</w:t>
+      </w:r>
+      <w:r>
+        <w:rPr>
+          <w:rFonts w:ascii="Arial" w:hAnsi="Arial" w:cs="Arial"/>
+        </w:rPr>
+        <w:t xml:space="preserve"> la valeur finale de la sortie </w:t>
+      </w:r>
+      <w:r>
+        <w:rPr>
+          <w:rFonts w:ascii="Arial" w:hAnsi="Arial" w:cs="Arial"/>
+        </w:rPr>
+        <w:t>(y à l’infini)</w:t>
+      </w:r>
+    </w:p>
+    <w:p>
+      <w:pPr>
+        <w:pStyle w:val="Niveauducommentaire1"/>
+        <w:rPr>
+          <w:rFonts w:ascii="Arial" w:hAnsi="Arial" w:cs="Arial"/>
+        </w:rPr>
+      </w:pPr>
+    </w:p>
+    <w:p>
+      <w:pPr>
+        <w:pStyle w:val="Niveauducommentaire1"/>
+        <w:rPr>
+          <w:rFonts w:ascii="Arial" w:hAnsi="Arial" w:cs="Arial"/>
+        </w:rPr>
+      </w:pPr>
+      <w:r>
+        <w:rPr>
+          <w:rFonts w:ascii="Arial" w:hAnsi="Arial" w:cs="Arial"/>
+        </w:rPr>
+        <w:t>Stabilité d’une solution</w:t>
+      </w:r>
+    </w:p>
+    <w:p>
+      <w:pPr>
+        <w:pStyle w:val="Niveauducommentaire2"/>
+        <w:rPr>
+          <w:rFonts w:ascii="Arial" w:hAnsi="Arial" w:cs="Arial"/>
+        </w:rPr>
+      </w:pPr>
+      <w:r>
+        <w:rPr>
+          <w:rFonts w:ascii="Arial" w:hAnsi="Arial" w:cs="Arial"/>
+        </w:rPr>
+        <w:t>2 solutions :</w:t>
+      </w:r>
+    </w:p>
+    <w:p>
+      <w:pPr>
+        <w:pStyle w:val="Niveauducommentaire3"/>
+        <w:rPr>
+          <w:rFonts w:ascii="Arial" w:hAnsi="Arial" w:cs="Arial"/>
+          <w:noProof/>
+        </w:rPr>
+      </w:pPr>
+      <m:oMath>
+        <m:sSub>
+          <m:sSubPr>
+            <m:ctrlPr>
+              <w:rPr>
+                <w:rFonts w:ascii="Cambria Math" w:hAnsi="Cambria Math" w:cs="Arial"/>
+                <w:i/>
+              </w:rPr>
+            </m:ctrlPr>
+          </m:sSubPr>
+          <m:e>
+            <m:r>
+              <w:rPr>
+                <w:rFonts w:ascii="Cambria Math" w:hAnsi="Cambria Math" w:cs="Arial"/>
+              </w:rPr>
+              <m:t>y</m:t>
+            </m:r>
+          </m:e>
+          <m:sub>
+            <m:r>
+              <w:rPr>
+                <w:rFonts w:ascii="Cambria Math" w:hAnsi="Cambria Math" w:cs="Arial"/>
+              </w:rPr>
+              <m:t>1</m:t>
+            </m:r>
+          </m:sub>
+        </m:sSub>
+        <m:d>
+          <m:dPr>
+            <m:ctrlPr>
+              <w:rPr>
+                <w:rFonts w:ascii="Cambria Math" w:hAnsi="Cambria Math" w:cs="Arial"/>
+                <w:i/>
+              </w:rPr>
+            </m:ctrlPr>
+          </m:dPr>
+          <m:e>
+            <m:r>
+              <w:rPr>
+                <w:rFonts w:ascii="Cambria Math" w:hAnsi="Cambria Math" w:cs="Arial"/>
+              </w:rPr>
+              <m:t>t</m:t>
+            </m:r>
+          </m:e>
+        </m:d>
+        <m:r>
+          <w:rPr>
+            <w:rFonts w:ascii="Cambria Math" w:hAnsi="Cambria Math" w:cs="Arial"/>
+          </w:rPr>
+          <m:t>=</m:t>
+        </m:r>
+        <m:sSup>
+          <m:sSupPr>
+            <m:ctrlPr>
+              <w:rPr>
+                <w:rFonts w:ascii="Cambria Math" w:hAnsi="Cambria Math" w:cs="Arial"/>
+                <w:i/>
+              </w:rPr>
+            </m:ctrlPr>
+          </m:sSupPr>
+          <m:e>
+            <m:r>
+              <w:rPr>
+                <w:rFonts w:ascii="Cambria Math" w:hAnsi="Cambria Math" w:cs="Arial"/>
+              </w:rPr>
+              <m:t>e</m:t>
+            </m:r>
+          </m:e>
+          <m:sup>
+            <m:r>
+              <w:rPr>
+                <w:rFonts w:ascii="Cambria Math" w:hAnsi="Cambria Math" w:cs="Arial"/>
+              </w:rPr>
+              <m:t>at</m:t>
+            </m:r>
+          </m:sup>
+        </m:sSup>
+        <m:r>
+          <w:rPr>
+            <w:rFonts w:ascii="Cambria Math" w:hAnsi="Cambria Math" w:cs="Arial"/>
+          </w:rPr>
+          <m:t>.</m:t>
+        </m:r>
+        <m:sSub>
+          <m:sSubPr>
+            <m:ctrlPr>
+              <w:rPr>
+                <w:rFonts w:ascii="Cambria Math" w:hAnsi="Cambria Math" w:cs="Arial"/>
+                <w:i/>
+              </w:rPr>
+            </m:ctrlPr>
+          </m:sSubPr>
+          <m:e>
+            <m:r>
+              <w:rPr>
+                <w:rFonts w:ascii="Cambria Math" w:hAnsi="Cambria Math" w:cs="Arial"/>
+              </w:rPr>
+              <m:t>y</m:t>
+            </m:r>
+          </m:e>
+          <m:sub>
+            <m:r>
+              <w:rPr>
+                <w:rFonts w:ascii="Cambria Math" w:hAnsi="Cambria Math" w:cs="Arial"/>
+              </w:rPr>
+              <m:t>1</m:t>
+            </m:r>
+          </m:sub>
+        </m:sSub>
+        <m:d>
+          <m:dPr>
+            <m:ctrlPr>
+              <w:rPr>
+                <w:rFonts w:ascii="Cambria Math" w:hAnsi="Cambria Math" w:cs="Arial"/>
+                <w:i/>
+              </w:rPr>
+            </m:ctrlPr>
+          </m:dPr>
+          <m:e>
+            <m:r>
+              <w:rPr>
+                <w:rFonts w:ascii="Cambria Math" w:hAnsi="Cambria Math" w:cs="Arial"/>
+              </w:rPr>
+              <m:t>0</m:t>
+            </m:r>
+          </m:e>
+        </m:d>
+        <m:r>
+          <w:rPr>
+            <w:rFonts w:ascii="Cambria Math" w:hAnsi="Cambria Math" w:cs="Arial"/>
+          </w:rPr>
+          <m:t>+</m:t>
+        </m:r>
+        <m:sSup>
+          <m:sSupPr>
+            <m:ctrlPr>
+              <w:rPr>
+                <w:rFonts w:ascii="Cambria Math" w:hAnsi="Cambria Math" w:cs="Arial"/>
+                <w:i/>
+              </w:rPr>
+            </m:ctrlPr>
+          </m:sSupPr>
+          <m:e>
+            <m:r>
+              <w:rPr>
+                <w:rFonts w:ascii="Cambria Math" w:hAnsi="Cambria Math" w:cs="Arial"/>
+              </w:rPr>
+              <m:t>e</m:t>
+            </m:r>
+          </m:e>
+          <m:sup>
+            <m:r>
+              <w:rPr>
+                <w:rFonts w:ascii="Cambria Math" w:hAnsi="Cambria Math" w:cs="Arial"/>
+              </w:rPr>
+              <m:t>at</m:t>
+            </m:r>
+          </m:sup>
+        </m:sSup>
+        <m:nary>
+          <m:naryPr>
+            <m:limLoc m:val="undOvr"/>
+            <m:ctrlPr>
+              <w:rPr>
+                <w:rFonts w:ascii="Cambria Math" w:hAnsi="Cambria Math" w:cs="Arial"/>
+                <w:i/>
+              </w:rPr>
+            </m:ctrlPr>
+          </m:naryPr>
+          <m:sub>
+            <m:r>
+              <w:rPr>
+                <w:rFonts w:ascii="Cambria Math" w:hAnsi="Cambria Math" w:cs="Arial"/>
+              </w:rPr>
+              <m:t>0</m:t>
+            </m:r>
+          </m:sub>
+          <m:sup>
+            <m:r>
+              <w:rPr>
+                <w:rFonts w:ascii="Cambria Math" w:hAnsi="Cambria Math" w:cs="Arial"/>
+              </w:rPr>
+              <m:t>y</m:t>
+            </m:r>
+          </m:sup>
+          <m:e>
+            <m:sSup>
+              <m:sSupPr>
+                <m:ctrlPr>
+                  <w:rPr>
+                    <w:rFonts w:ascii="Cambria Math" w:hAnsi="Cambria Math" w:cs="Arial"/>
+                    <w:i/>
+                  </w:rPr>
+                </m:ctrlPr>
+              </m:sSupPr>
+              <m:e>
+                <m:r>
+                  <w:rPr>
+                    <w:rFonts w:ascii="Cambria Math" w:hAnsi="Cambria Math" w:cs="Arial"/>
+                  </w:rPr>
+                  <m:t>e</m:t>
+                </m:r>
+              </m:e>
+              <m:sup>
+                <m:r>
+                  <w:rPr>
+                    <w:rFonts w:ascii="Cambria Math" w:hAnsi="Cambria Math" w:cs="Arial"/>
+                  </w:rPr>
+                  <m:t>-ax</m:t>
+                </m:r>
+              </m:sup>
+            </m:sSup>
+            <m:r>
+              <w:rPr>
+                <w:rFonts w:ascii="Cambria Math" w:hAnsi="Cambria Math" w:cs="Arial"/>
+              </w:rPr>
+              <m:t>.b.u</m:t>
+            </m:r>
+            <m:d>
+              <m:dPr>
+                <m:ctrlPr>
+                  <w:rPr>
+                    <w:rFonts w:ascii="Cambria Math" w:hAnsi="Cambria Math" w:cs="Arial"/>
+                    <w:i/>
+                  </w:rPr>
+                </m:ctrlPr>
+              </m:dPr>
+              <m:e>
+                <m:r>
+                  <w:rPr>
+                    <w:rFonts w:ascii="Cambria Math" w:hAnsi="Cambria Math" w:cs="Arial"/>
+                  </w:rPr>
+                  <m:t>x</m:t>
+                </m:r>
+              </m:e>
+            </m:d>
+            <m:r>
+              <w:rPr>
+                <w:rFonts w:ascii="Cambria Math" w:hAnsi="Cambria Math" w:cs="Arial"/>
+              </w:rPr>
+              <m:t>dx</m:t>
+            </m:r>
+          </m:e>
+        </m:nary>
+      </m:oMath>
+    </w:p>
+    <w:p>
+      <w:pPr>
+        <w:pStyle w:val="Niveauducommentaire3"/>
+        <w:rPr>
+          <w:rFonts w:ascii="Arial" w:hAnsi="Arial" w:cs="Arial"/>
+          <w:noProof/>
+        </w:rPr>
+      </w:pPr>
+      <m:oMath>
+        <m:sSub>
+          <m:sSubPr>
+            <m:ctrlPr>
+              <w:rPr>
+                <w:rFonts w:ascii="Cambria Math" w:hAnsi="Cambria Math" w:cs="Arial"/>
+                <w:i/>
+              </w:rPr>
+            </m:ctrlPr>
+          </m:sSubPr>
+          <m:e>
+            <m:r>
+              <w:rPr>
+                <w:rFonts w:ascii="Cambria Math" w:hAnsi="Cambria Math" w:cs="Arial"/>
+              </w:rPr>
+              <m:t>y</m:t>
+            </m:r>
+          </m:e>
+          <m:sub>
+            <m:r>
+              <w:rPr>
+                <w:rFonts w:ascii="Cambria Math" w:hAnsi="Cambria Math" w:cs="Arial"/>
+              </w:rPr>
+              <m:t>2</m:t>
+            </m:r>
+          </m:sub>
+        </m:sSub>
+        <m:d>
+          <m:dPr>
+            <m:ctrlPr>
+              <w:rPr>
+                <w:rFonts w:ascii="Cambria Math" w:hAnsi="Cambria Math" w:cs="Arial"/>
+                <w:i/>
+              </w:rPr>
+            </m:ctrlPr>
+          </m:dPr>
+          <m:e>
+            <m:r>
+              <w:rPr>
+                <w:rFonts w:ascii="Cambria Math" w:hAnsi="Cambria Math" w:cs="Arial"/>
+              </w:rPr>
+              <m:t>t</m:t>
+            </m:r>
+          </m:e>
+        </m:d>
+        <m:r>
+          <w:rPr>
+            <w:rFonts w:ascii="Cambria Math" w:hAnsi="Cambria Math" w:cs="Arial"/>
+          </w:rPr>
+          <m:t>=</m:t>
+        </m:r>
+        <m:sSup>
+          <m:sSupPr>
+            <m:ctrlPr>
+              <w:rPr>
+                <w:rFonts w:ascii="Cambria Math" w:hAnsi="Cambria Math" w:cs="Arial"/>
+                <w:i/>
+              </w:rPr>
+            </m:ctrlPr>
+          </m:sSupPr>
+          <m:e>
+            <m:r>
+              <w:rPr>
+                <w:rFonts w:ascii="Cambria Math" w:hAnsi="Cambria Math" w:cs="Arial"/>
+              </w:rPr>
+              <m:t>e</m:t>
+            </m:r>
+          </m:e>
+          <m:sup>
+            <m:r>
+              <w:rPr>
+                <w:rFonts w:ascii="Cambria Math" w:hAnsi="Cambria Math" w:cs="Arial"/>
+              </w:rPr>
+              <m:t>at</m:t>
+            </m:r>
+          </m:sup>
+        </m:sSup>
+        <m:r>
+          <w:rPr>
+            <w:rFonts w:ascii="Cambria Math" w:hAnsi="Cambria Math" w:cs="Arial"/>
+          </w:rPr>
+          <m:t>.</m:t>
+        </m:r>
+        <m:sSub>
+          <m:sSubPr>
+            <m:ctrlPr>
+              <w:rPr>
+                <w:rFonts w:ascii="Cambria Math" w:hAnsi="Cambria Math" w:cs="Arial"/>
+                <w:i/>
+              </w:rPr>
+            </m:ctrlPr>
+          </m:sSubPr>
+          <m:e>
+            <m:r>
+              <w:rPr>
+                <w:rFonts w:ascii="Cambria Math" w:hAnsi="Cambria Math" w:cs="Arial"/>
+              </w:rPr>
+              <m:t>y</m:t>
+            </m:r>
+          </m:e>
+          <m:sub>
+            <m:r>
+              <w:rPr>
+                <w:rFonts w:ascii="Cambria Math" w:hAnsi="Cambria Math" w:cs="Arial"/>
+              </w:rPr>
+              <m:t>2</m:t>
+            </m:r>
+          </m:sub>
+        </m:sSub>
+        <m:d>
+          <m:dPr>
+            <m:ctrlPr>
+              <w:rPr>
+                <w:rFonts w:ascii="Cambria Math" w:hAnsi="Cambria Math" w:cs="Arial"/>
+                <w:i/>
+              </w:rPr>
+            </m:ctrlPr>
+          </m:dPr>
+          <m:e>
+            <m:r>
+              <w:rPr>
+                <w:rFonts w:ascii="Cambria Math" w:hAnsi="Cambria Math" w:cs="Arial"/>
+              </w:rPr>
+              <m:t>0</m:t>
+            </m:r>
+          </m:e>
+        </m:d>
+        <m:r>
+          <w:rPr>
+            <w:rFonts w:ascii="Cambria Math" w:hAnsi="Cambria Math" w:cs="Arial"/>
+          </w:rPr>
+          <m:t>+</m:t>
+        </m:r>
+        <m:sSup>
+          <m:sSupPr>
+            <m:ctrlPr>
+              <w:rPr>
+                <w:rFonts w:ascii="Cambria Math" w:hAnsi="Cambria Math" w:cs="Arial"/>
+                <w:i/>
+              </w:rPr>
+            </m:ctrlPr>
+          </m:sSupPr>
+          <m:e>
+            <m:r>
+              <w:rPr>
+                <w:rFonts w:ascii="Cambria Math" w:hAnsi="Cambria Math" w:cs="Arial"/>
+              </w:rPr>
+              <m:t>e</m:t>
+            </m:r>
+          </m:e>
+          <m:sup>
+            <m:r>
+              <w:rPr>
+                <w:rFonts w:ascii="Cambria Math" w:hAnsi="Cambria Math" w:cs="Arial"/>
+              </w:rPr>
+              <m:t>at</m:t>
+            </m:r>
+          </m:sup>
+        </m:sSup>
+        <m:nary>
+          <m:naryPr>
+            <m:limLoc m:val="undOvr"/>
+            <m:ctrlPr>
+              <w:rPr>
+                <w:rFonts w:ascii="Cambria Math" w:hAnsi="Cambria Math" w:cs="Arial"/>
+                <w:i/>
+              </w:rPr>
+            </m:ctrlPr>
+          </m:naryPr>
+          <m:sub>
+            <m:r>
+              <w:rPr>
+                <w:rFonts w:ascii="Cambria Math" w:hAnsi="Cambria Math" w:cs="Arial"/>
+              </w:rPr>
+              <m:t>0</m:t>
+            </m:r>
+          </m:sub>
+          <m:sup>
+            <m:r>
+              <w:rPr>
+                <w:rFonts w:ascii="Cambria Math" w:hAnsi="Cambria Math" w:cs="Arial"/>
+              </w:rPr>
+              <m:t>y</m:t>
+            </m:r>
+          </m:sup>
+          <m:e>
+            <m:sSup>
+              <m:sSupPr>
+                <m:ctrlPr>
+                  <w:rPr>
+                    <w:rFonts w:ascii="Cambria Math" w:hAnsi="Cambria Math" w:cs="Arial"/>
+                    <w:i/>
+                  </w:rPr>
+                </m:ctrlPr>
+              </m:sSupPr>
+              <m:e>
+                <m:r>
+                  <w:rPr>
+                    <w:rFonts w:ascii="Cambria Math" w:hAnsi="Cambria Math" w:cs="Arial"/>
+                  </w:rPr>
+                  <m:t>e</m:t>
+                </m:r>
+              </m:e>
+              <m:sup>
+                <m:r>
+                  <w:rPr>
+                    <w:rFonts w:ascii="Cambria Math" w:hAnsi="Cambria Math" w:cs="Arial"/>
+                  </w:rPr>
+                  <m:t>-ax</m:t>
+                </m:r>
+              </m:sup>
+            </m:sSup>
+            <m:r>
+              <w:rPr>
+                <w:rFonts w:ascii="Cambria Math" w:hAnsi="Cambria Math" w:cs="Arial"/>
+              </w:rPr>
+              <m:t>.b.u</m:t>
+            </m:r>
+            <m:d>
+              <m:dPr>
+                <m:ctrlPr>
+                  <w:rPr>
+                    <w:rFonts w:ascii="Cambria Math" w:hAnsi="Cambria Math" w:cs="Arial"/>
+                    <w:i/>
+                  </w:rPr>
+                </m:ctrlPr>
+              </m:dPr>
+              <m:e>
+                <m:r>
+                  <w:rPr>
+                    <w:rFonts w:ascii="Cambria Math" w:hAnsi="Cambria Math" w:cs="Arial"/>
+                  </w:rPr>
+                  <m:t>x</m:t>
+                </m:r>
+              </m:e>
+            </m:d>
+            <m:r>
+              <w:rPr>
+                <w:rFonts w:ascii="Cambria Math" w:hAnsi="Cambria Math" w:cs="Arial"/>
+              </w:rPr>
+              <m:t>dx</m:t>
+            </m:r>
+          </m:e>
+        </m:nary>
+      </m:oMath>
+    </w:p>
+    <w:p>
+      <w:pPr>
+        <w:pStyle w:val="Niveauducommentaire2"/>
+        <w:rPr>
+          <w:rFonts w:ascii="Arial" w:hAnsi="Arial" w:cs="Arial"/>
+        </w:rPr>
+      </w:pPr>
+      <w:r>
+        <w:rPr>
+          <w:rFonts w:ascii="Arial" w:hAnsi="Arial" w:cs="Arial"/>
+        </w:rPr>
+        <w:t>Ecart :</w:t>
+      </w:r>
+    </w:p>
+    <w:p>
+      <w:pPr>
+        <w:pStyle w:val="Niveauducommentaire3"/>
+        <w:rPr>
+          <w:rFonts w:ascii="Arial" w:hAnsi="Arial" w:cs="Arial"/>
+        </w:rPr>
+      </w:pPr>
+      <w:proofErr w:type="gramStart"/>
+      <w:r>
+        <w:rPr>
+          <w:rFonts w:ascii="Arial" w:hAnsi="Arial" w:cs="Arial"/>
+        </w:rPr>
+        <w:t>ϵ(</w:t>
+      </w:r>
+      <w:proofErr w:type="gramEnd"/>
+      <w:r>
+        <w:rPr>
+          <w:rFonts w:ascii="Arial" w:hAnsi="Arial" w:cs="Arial"/>
+        </w:rPr>
+        <w:t>t)=y</w:t>
+      </w:r>
+      <w:r>
+        <w:rPr>
+          <w:rFonts w:ascii="Arial" w:hAnsi="Arial" w:cs="Arial"/>
+          <w:vertAlign w:val="subscript"/>
+        </w:rPr>
+        <w:t>1</w:t>
+      </w:r>
+      <w:r>
+        <w:rPr>
+          <w:rFonts w:ascii="Arial" w:hAnsi="Arial" w:cs="Arial"/>
+        </w:rPr>
+        <w:t>-y</w:t>
+      </w:r>
+      <w:r>
+        <w:rPr>
+          <w:rFonts w:ascii="Arial" w:hAnsi="Arial" w:cs="Arial"/>
+          <w:vertAlign w:val="subscript"/>
+        </w:rPr>
+        <w:t>2</w:t>
+      </w:r>
+    </w:p>
+    <w:p>
+      <w:pPr>
+        <w:pStyle w:val="Niveauducommentaire3"/>
+        <w:rPr>
+          <w:rFonts w:ascii="Arial" w:hAnsi="Arial" w:cs="Arial"/>
+        </w:rPr>
+      </w:pPr>
+      <m:oMath>
+        <m:r>
+          <w:rPr>
+            <w:rFonts w:ascii="Cambria Math" w:hAnsi="Cambria Math" w:cs="Arial"/>
+          </w:rPr>
+          <m:t>ϵ</m:t>
+        </m:r>
+        <m:d>
+          <m:dPr>
+            <m:ctrlPr>
+              <w:rPr>
+                <w:rFonts w:ascii="Cambria Math" w:hAnsi="Cambria Math" w:cs="Arial"/>
+                <w:i/>
+              </w:rPr>
+            </m:ctrlPr>
+          </m:dPr>
+          <m:e>
+            <m:r>
+              <w:rPr>
+                <w:rFonts w:ascii="Cambria Math" w:hAnsi="Cambria Math" w:cs="Arial"/>
+              </w:rPr>
+              <m:t>t</m:t>
+            </m:r>
+          </m:e>
+        </m:d>
+        <m:r>
+          <w:rPr>
+            <w:rFonts w:ascii="Cambria Math" w:hAnsi="Cambria Math" w:cs="Arial"/>
+          </w:rPr>
+          <m:t>=</m:t>
+        </m:r>
+        <m:sSup>
+          <m:sSupPr>
+            <m:ctrlPr>
+              <w:rPr>
+                <w:rFonts w:ascii="Cambria Math" w:hAnsi="Cambria Math" w:cs="Arial"/>
+                <w:i/>
+              </w:rPr>
+            </m:ctrlPr>
+          </m:sSupPr>
+          <m:e>
+            <m:r>
+              <w:rPr>
+                <w:rFonts w:ascii="Cambria Math" w:hAnsi="Cambria Math" w:cs="Arial"/>
+              </w:rPr>
+              <m:t>e</m:t>
+            </m:r>
+          </m:e>
+          <m:sup>
+            <m:r>
+              <w:rPr>
+                <w:rFonts w:ascii="Cambria Math" w:hAnsi="Cambria Math" w:cs="Arial"/>
+              </w:rPr>
+              <m:t>at</m:t>
+            </m:r>
+          </m:sup>
+        </m:sSup>
+        <m:r>
+          <w:rPr>
+            <w:rFonts w:ascii="Cambria Math" w:hAnsi="Cambria Math" w:cs="Arial"/>
+          </w:rPr>
+          <m:t>.ϵ(0)</m:t>
+        </m:r>
+      </m:oMath>
+    </w:p>
+    <w:p>
+      <w:pPr>
+        <w:pStyle w:val="Niveauducommentaire2"/>
+        <w:rPr>
+          <w:rFonts w:ascii="Arial" w:hAnsi="Arial" w:cs="Arial"/>
+        </w:rPr>
+      </w:pPr>
+      <w:r>
+        <w:rPr>
+          <w:rFonts w:ascii="Arial" w:hAnsi="Arial" w:cs="Arial"/>
+        </w:rPr>
+        <w:t>La stabilité dépend de a seulement</w:t>
+      </w:r>
+    </w:p>
+    <w:p>
+      <w:pPr>
+        <w:pStyle w:val="Niveauducommentaire2"/>
+        <w:rPr>
+          <w:rFonts w:ascii="Arial" w:hAnsi="Arial" w:cs="Arial"/>
+        </w:rPr>
+      </w:pPr>
+      <w:r>
+        <w:rPr>
+          <w:rFonts w:ascii="Arial" w:hAnsi="Arial" w:cs="Arial"/>
+        </w:rPr>
+        <w:t>L’effet de l’état initial</w:t>
+      </w:r>
+    </w:p>
+    <w:p>
+      <w:pPr>
+        <w:pStyle w:val="Niveauducommentaire3"/>
+        <w:rPr>
+          <w:rFonts w:ascii="Arial" w:hAnsi="Arial" w:cs="Arial"/>
+        </w:rPr>
+      </w:pPr>
+      <w:r>
+        <w:rPr>
+          <w:rFonts w:ascii="Arial" w:hAnsi="Arial" w:cs="Arial"/>
+        </w:rPr>
+        <w:t>a&lt;0 : tend vers 0</w:t>
+      </w:r>
+    </w:p>
+    <w:p>
+      <w:pPr>
+        <w:pStyle w:val="Niveauducommentaire3"/>
+        <w:rPr>
+          <w:rFonts w:ascii="Arial" w:hAnsi="Arial" w:cs="Arial"/>
+        </w:rPr>
+      </w:pPr>
+      <w:r>
+        <w:rPr>
+          <w:rFonts w:ascii="Arial" w:hAnsi="Arial" w:cs="Arial"/>
+        </w:rPr>
+        <w:t>a=0 : contant</w:t>
+      </w:r>
+    </w:p>
+    <w:p>
+      <w:pPr>
+        <w:pStyle w:val="Niveauducommentaire3"/>
+        <w:rPr>
+          <w:rFonts w:ascii="Arial" w:hAnsi="Arial" w:cs="Arial"/>
+        </w:rPr>
+      </w:pPr>
+      <w:r>
+        <w:rPr>
+          <w:rFonts w:ascii="Arial" w:hAnsi="Arial" w:cs="Arial"/>
+        </w:rPr>
+        <w:t>a&gt;0 : augmente exponentiellement</w:t>
+      </w:r>
+    </w:p>
+    <w:p>
+      <w:pPr>
+        <w:pStyle w:val="Niveauducommentaire2"/>
+        <w:rPr>
+          <w:rFonts w:ascii="Arial" w:hAnsi="Arial" w:cs="Arial"/>
+        </w:rPr>
+      </w:pPr>
+      <w:r>
+        <w:rPr>
+          <w:rFonts w:ascii="Arial" w:hAnsi="Arial" w:cs="Arial"/>
+        </w:rPr>
+        <w:t>Système à la limite de la stabilité</w:t>
+      </w:r>
+    </w:p>
+    <w:p>
+      <w:pPr>
+        <w:pStyle w:val="Niveauducommentaire3"/>
+        <w:rPr>
+          <w:rFonts w:ascii="Arial" w:hAnsi="Arial" w:cs="Arial"/>
+        </w:rPr>
+      </w:pPr>
+      <w:r>
+        <w:rPr>
+          <w:rFonts w:ascii="Arial" w:hAnsi="Arial" w:cs="Arial"/>
+        </w:rPr>
+        <w:t>Stable pour une entrée nulle</w:t>
+      </w:r>
+    </w:p>
+    <w:p>
+      <w:pPr>
+        <w:pStyle w:val="Niveauducommentaire3"/>
+        <w:rPr>
+          <w:rFonts w:ascii="Arial" w:hAnsi="Arial" w:cs="Arial"/>
+        </w:rPr>
+      </w:pPr>
+      <w:r>
+        <w:rPr>
+          <w:rFonts w:ascii="Arial" w:hAnsi="Arial" w:cs="Arial"/>
+        </w:rPr>
+        <w:t>Instable pour une entrée non nulle</w:t>
+      </w:r>
+    </w:p>
+    <w:p>
+      <w:pPr>
+        <w:pStyle w:val="Niveauducommentaire3"/>
+        <w:rPr>
+          <w:rFonts w:ascii="Arial" w:hAnsi="Arial" w:cs="Arial"/>
+        </w:rPr>
+      </w:pPr>
+      <w:r>
+        <w:rPr>
+          <w:rFonts w:ascii="Arial" w:hAnsi="Arial" w:cs="Arial"/>
+        </w:rPr>
+        <w:t>Pas très intéressant d’avoir une entrée nulle …</w:t>
+      </w:r>
+    </w:p>
+    <w:p>
+      <w:pPr>
+        <w:pStyle w:val="Niveauducommentaire1"/>
+        <w:rPr>
+          <w:rFonts w:ascii="Arial" w:hAnsi="Arial" w:cs="Arial"/>
+        </w:rPr>
+        <w:sectPr>
+          <w:headerReference w:type="first" r:id="rId15"/>
+          <w:pgSz w:w="11900" w:h="16840"/>
+          <w:pgMar w:top="1417" w:right="1440" w:bottom="1417" w:left="1440" w:header="708" w:footer="708" w:gutter="0"/>
+          <w:cols w:space="708"/>
+          <w:titlePg/>
+          <w:docGrid w:type="lines" w:linePitch="360"/>
+        </w:sectPr>
+      </w:pPr>
+    </w:p>
+    <w:p>
+      <w:pPr>
+        <w:pStyle w:val="Niveauducommentaire1"/>
+        <w:rPr>
+          <w:rFonts w:ascii="Arial" w:hAnsi="Arial" w:cs="Arial"/>
+        </w:rPr>
+      </w:pPr>
+      <w:r>
+        <w:rPr>
+          <w:rFonts w:ascii="Arial" w:hAnsi="Arial" w:cs="Arial"/>
+        </w:rPr>
+        <w:t>Retard entre l’entrée et la sortie</w:t>
+      </w:r>
+    </w:p>
+    <w:p>
+      <w:pPr>
+        <w:pStyle w:val="Niveauducommentaire1"/>
+        <w:rPr>
+          <w:rFonts w:ascii="Arial" w:hAnsi="Arial" w:cs="Arial"/>
+        </w:rPr>
+      </w:pPr>
+    </w:p>
+    <w:p>
+      <w:pPr>
+        <w:pStyle w:val="Niveauducommentaire1"/>
+        <w:rPr>
+          <w:rFonts w:ascii="Arial" w:hAnsi="Arial" w:cs="Arial"/>
+        </w:rPr>
+      </w:pPr>
+      <w:r>
+        <w:rPr>
+          <w:rFonts w:ascii="Arial" w:hAnsi="Arial" w:cs="Arial"/>
+        </w:rPr>
+        <w:t>Exemple typique : feu de circulation</w:t>
+      </w:r>
+    </w:p>
+    <w:p>
+      <w:pPr>
+        <w:pStyle w:val="Niveauducommentaire2"/>
+        <w:rPr>
+          <w:rFonts w:ascii="Arial" w:hAnsi="Arial" w:cs="Arial"/>
+        </w:rPr>
+      </w:pPr>
+      <w:r>
+        <w:rPr>
+          <w:rFonts w:ascii="Arial" w:hAnsi="Arial" w:cs="Arial"/>
+        </w:rPr>
+        <w:t>Le feu passe au vert</w:t>
+      </w:r>
+    </w:p>
+    <w:p>
+      <w:pPr>
+        <w:pStyle w:val="Niveauducommentaire2"/>
+        <w:rPr>
+          <w:rFonts w:ascii="Arial" w:hAnsi="Arial" w:cs="Arial"/>
+        </w:rPr>
+      </w:pPr>
+      <w:r>
+        <w:rPr>
+          <w:rFonts w:ascii="Arial" w:hAnsi="Arial" w:cs="Arial"/>
+        </w:rPr>
+        <w:t>10 voitures devant</w:t>
+      </w:r>
+    </w:p>
+    <w:p>
+      <w:pPr>
+        <w:pStyle w:val="Niveauducommentaire2"/>
+        <w:rPr>
+          <w:rFonts w:ascii="Arial" w:hAnsi="Arial" w:cs="Arial"/>
+        </w:rPr>
+      </w:pPr>
+      <w:r>
+        <w:rPr>
+          <w:rFonts w:ascii="Arial" w:hAnsi="Arial" w:cs="Arial"/>
+        </w:rPr>
+        <w:t>Le feu est vert mais on ne bouge toujours pas car il faut du temps pour que les premières voitures démarrent</w:t>
+      </w:r>
+    </w:p>
+    <w:p>
+      <w:pPr>
+        <w:pStyle w:val="Niveauducommentaire2"/>
+        <w:rPr>
+          <w:rFonts w:ascii="Arial" w:hAnsi="Arial" w:cs="Arial"/>
+        </w:rPr>
+      </w:pPr>
+      <w:r>
+        <w:rPr>
+          <w:rFonts w:ascii="Arial" w:hAnsi="Arial" w:cs="Arial"/>
+        </w:rPr>
+        <w:t>Si l’entrée est le feu et la sortie la vitesse de notre voiture, alors on a un système à retard</w:t>
+      </w:r>
+    </w:p>
+    <w:p>
+      <w:pPr>
+        <w:pStyle w:val="Niveauducommentaire1"/>
+        <w:rPr>
+          <w:rFonts w:ascii="Arial" w:hAnsi="Arial" w:cs="Arial"/>
+        </w:rPr>
+      </w:pPr>
+    </w:p>
+    <w:p>
+      <w:pPr>
+        <w:pStyle w:val="Niveauducommentaire1"/>
+        <w:rPr>
+          <w:rFonts w:ascii="Arial" w:hAnsi="Arial" w:cs="Arial"/>
+        </w:rPr>
+      </w:pPr>
+      <w:r>
+        <w:rPr>
+          <w:rFonts w:ascii="Arial" w:hAnsi="Arial" w:cs="Arial"/>
+        </w:rPr>
+        <w:t xml:space="preserve">Aussi : </w:t>
+      </w:r>
+    </w:p>
+    <w:p>
+      <w:pPr>
+        <w:pStyle w:val="Niveauducommentaire2"/>
+        <w:rPr>
+          <w:rFonts w:ascii="Arial" w:hAnsi="Arial" w:cs="Arial"/>
+        </w:rPr>
+      </w:pPr>
+      <w:r>
+        <w:rPr>
+          <w:rFonts w:ascii="Arial" w:hAnsi="Arial" w:cs="Arial"/>
+        </w:rPr>
+        <w:t>Four</w:t>
+      </w:r>
+    </w:p>
+    <w:p>
+      <w:pPr>
+        <w:pStyle w:val="Niveauducommentaire2"/>
+        <w:rPr>
+          <w:rFonts w:ascii="Arial" w:hAnsi="Arial" w:cs="Arial"/>
+        </w:rPr>
+      </w:pPr>
+      <w:r>
+        <w:rPr>
+          <w:rFonts w:ascii="Arial" w:hAnsi="Arial" w:cs="Arial"/>
+        </w:rPr>
+        <w:t>Internet (flux de données)</w:t>
+      </w:r>
+    </w:p>
+    <w:p>
+      <w:pPr>
+        <w:pStyle w:val="Niveauducommentaire2"/>
+        <w:rPr>
+          <w:rFonts w:ascii="Arial" w:hAnsi="Arial" w:cs="Arial"/>
+        </w:rPr>
+      </w:pPr>
+      <w:r>
+        <w:rPr>
+          <w:rFonts w:ascii="Arial" w:hAnsi="Arial" w:cs="Arial"/>
+        </w:rPr>
+        <w:t>Fluide dans un tuyau</w:t>
+      </w:r>
+    </w:p>
+    <w:p>
+      <w:pPr>
+        <w:pStyle w:val="Niveauducommentaire1"/>
+        <w:rPr>
+          <w:rFonts w:ascii="Arial" w:hAnsi="Arial" w:cs="Arial"/>
+        </w:rPr>
+      </w:pPr>
+    </w:p>
+    <w:p>
+      <w:pPr>
+        <w:pStyle w:val="Niveauducommentaire1"/>
+        <w:rPr>
+          <w:rFonts w:ascii="Arial" w:hAnsi="Arial" w:cs="Arial"/>
+        </w:rPr>
+      </w:pPr>
+      <w:r>
+        <w:rPr>
+          <w:rFonts w:ascii="Arial" w:hAnsi="Arial" w:cs="Arial"/>
+        </w:rPr>
+        <w:t>Entrée non nulle, mais sortie nulle</w:t>
+      </w:r>
+    </w:p>
+    <w:p>
+      <w:pPr>
+        <w:pStyle w:val="Niveauducommentaire1"/>
+        <w:rPr>
+          <w:rFonts w:ascii="Arial" w:hAnsi="Arial" w:cs="Arial"/>
+        </w:rPr>
+      </w:pPr>
+    </w:p>
+    <w:p>
+      <w:pPr>
+        <w:pStyle w:val="Niveauducommentaire1"/>
+        <w:rPr>
+          <w:rFonts w:ascii="Arial" w:hAnsi="Arial" w:cs="Arial"/>
+        </w:rPr>
+      </w:pPr>
+      <w:r>
+        <w:rPr>
+          <w:rFonts w:ascii="Arial" w:hAnsi="Arial" w:cs="Arial"/>
+        </w:rPr>
+        <w:t>Modélisation</w:t>
+      </w:r>
+    </w:p>
+    <w:p>
+      <w:pPr>
+        <w:pStyle w:val="Niveauducommentaire2"/>
+        <w:rPr>
+          <w:rFonts w:ascii="Arial" w:hAnsi="Arial" w:cs="Arial"/>
+        </w:rPr>
+      </w:pPr>
+      <m:oMath>
+        <m:r>
+          <w:rPr>
+            <w:rFonts w:ascii="Cambria Math" w:hAnsi="Cambria Math" w:cs="Arial"/>
+          </w:rPr>
+          <m:t>u</m:t>
+        </m:r>
+        <m:d>
+          <m:dPr>
+            <m:ctrlPr>
+              <w:rPr>
+                <w:rFonts w:ascii="Cambria Math" w:hAnsi="Cambria Math" w:cs="Arial"/>
+                <w:i/>
+              </w:rPr>
+            </m:ctrlPr>
+          </m:dPr>
+          <m:e>
+            <m:r>
+              <w:rPr>
+                <w:rFonts w:ascii="Cambria Math" w:hAnsi="Cambria Math" w:cs="Arial"/>
+              </w:rPr>
+              <m:t>t-T</m:t>
+            </m:r>
+          </m:e>
+        </m:d>
+        <m:r>
+          <w:rPr>
+            <w:rFonts w:ascii="Cambria Math" w:hAnsi="Cambria Math" w:cs="Arial"/>
+          </w:rPr>
+          <m:t>=</m:t>
+        </m:r>
+        <m:sSup>
+          <m:sSupPr>
+            <m:ctrlPr>
+              <w:rPr>
+                <w:rFonts w:ascii="Cambria Math" w:hAnsi="Cambria Math" w:cs="Arial"/>
+                <w:i/>
+              </w:rPr>
+            </m:ctrlPr>
+          </m:sSupPr>
+          <m:e>
+            <m:r>
+              <w:rPr>
+                <w:rFonts w:ascii="Cambria Math" w:hAnsi="Cambria Math" w:cs="Arial"/>
+              </w:rPr>
+              <m:t>e</m:t>
+            </m:r>
+          </m:e>
+          <m:sup>
+            <m:r>
+              <w:rPr>
+                <w:rFonts w:ascii="Cambria Math" w:hAnsi="Cambria Math" w:cs="Arial"/>
+              </w:rPr>
+              <m:t>-pT</m:t>
+            </m:r>
+          </m:sup>
+        </m:sSup>
+        <m:r>
+          <w:rPr>
+            <w:rFonts w:ascii="Cambria Math" w:hAnsi="Cambria Math" w:cs="Arial"/>
+          </w:rPr>
+          <m:t>u</m:t>
+        </m:r>
+        <m:d>
+          <m:dPr>
+            <m:ctrlPr>
+              <w:rPr>
+                <w:rFonts w:ascii="Cambria Math" w:hAnsi="Cambria Math" w:cs="Arial"/>
+                <w:i/>
+              </w:rPr>
+            </m:ctrlPr>
+          </m:dPr>
+          <m:e>
+            <m:r>
+              <w:rPr>
+                <w:rFonts w:ascii="Cambria Math" w:hAnsi="Cambria Math" w:cs="Arial"/>
+              </w:rPr>
+              <m:t>t</m:t>
+            </m:r>
+          </m:e>
+        </m:d>
+        <m:r>
+          <w:rPr>
+            <w:rFonts w:ascii="Cambria Math" w:hAnsi="Cambria Math" w:cs="Arial"/>
+          </w:rPr>
+          <m:t>=</m:t>
+        </m:r>
+        <m:sSub>
+          <m:sSubPr>
+            <m:ctrlPr>
+              <w:rPr>
+                <w:rFonts w:ascii="Cambria Math" w:hAnsi="Cambria Math" w:cs="Arial"/>
+                <w:i/>
+              </w:rPr>
+            </m:ctrlPr>
+          </m:sSubPr>
+          <m:e>
+            <m:r>
+              <w:rPr>
+                <w:rFonts w:ascii="Cambria Math" w:hAnsi="Cambria Math" w:cs="Arial"/>
+              </w:rPr>
+              <m:t>D</m:t>
+            </m:r>
+          </m:e>
+          <m:sub>
+            <m:r>
+              <w:rPr>
+                <w:rFonts w:ascii="Cambria Math" w:hAnsi="Cambria Math" w:cs="Arial"/>
+              </w:rPr>
+              <m:t>T</m:t>
+            </m:r>
+          </m:sub>
+        </m:sSub>
+        <m:d>
+          <m:dPr>
+            <m:ctrlPr>
+              <w:rPr>
+                <w:rFonts w:ascii="Cambria Math" w:hAnsi="Cambria Math" w:cs="Arial"/>
+                <w:i/>
+              </w:rPr>
+            </m:ctrlPr>
+          </m:dPr>
+          <m:e>
+            <m:r>
+              <w:rPr>
+                <w:rFonts w:ascii="Cambria Math" w:hAnsi="Cambria Math" w:cs="Arial"/>
+              </w:rPr>
+              <m:t>u</m:t>
+            </m:r>
+            <m:d>
+              <m:dPr>
+                <m:ctrlPr>
+                  <w:rPr>
+                    <w:rFonts w:ascii="Cambria Math" w:hAnsi="Cambria Math" w:cs="Arial"/>
+                    <w:i/>
+                  </w:rPr>
+                </m:ctrlPr>
+              </m:dPr>
+              <m:e>
+                <m:r>
+                  <w:rPr>
+                    <w:rFonts w:ascii="Cambria Math" w:hAnsi="Cambria Math" w:cs="Arial"/>
+                  </w:rPr>
+                  <m:t>t</m:t>
+                </m:r>
+              </m:e>
+            </m:d>
+          </m:e>
+        </m:d>
+        <m:r>
+          <w:rPr>
+            <w:rFonts w:ascii="Cambria Math" w:hAnsi="Cambria Math" w:cs="Arial"/>
+          </w:rPr>
+          <m:t xml:space="preserve"> </m:t>
+        </m:r>
+      </m:oMath>
+    </w:p>
+    <w:p>
+      <w:pPr>
+        <w:pStyle w:val="Niveauducommentaire2"/>
+        <w:rPr>
+          <w:rFonts w:ascii="Arial" w:hAnsi="Arial" w:cs="Arial"/>
+        </w:rPr>
+      </w:pPr>
+      <w:r>
+        <w:rPr>
+          <w:rFonts w:ascii="Arial" w:hAnsi="Arial" w:cs="Arial"/>
+        </w:rPr>
+        <w:t>T est le retard</w:t>
+      </w:r>
+    </w:p>
+    <w:p>
+      <w:pPr>
+        <w:pStyle w:val="Niveauducommentaire2"/>
+        <w:rPr>
+          <w:rFonts w:ascii="Arial" w:hAnsi="Arial" w:cs="Arial"/>
+        </w:rPr>
+      </w:pPr>
+      <m:oMath>
+        <m:f>
+          <m:fPr>
+            <m:ctrlPr>
+              <w:rPr>
+                <w:rFonts w:ascii="Cambria Math" w:hAnsi="Cambria Math" w:cs="Arial"/>
+                <w:i/>
+              </w:rPr>
+            </m:ctrlPr>
+          </m:fPr>
+          <m:num>
+            <m:r>
+              <w:rPr>
+                <w:rFonts w:ascii="Cambria Math" w:hAnsi="Cambria Math" w:cs="Arial"/>
+              </w:rPr>
+              <m:t>y</m:t>
+            </m:r>
+            <m:d>
+              <m:dPr>
+                <m:ctrlPr>
+                  <w:rPr>
+                    <w:rFonts w:ascii="Cambria Math" w:hAnsi="Cambria Math" w:cs="Arial"/>
+                    <w:i/>
+                  </w:rPr>
+                </m:ctrlPr>
+              </m:dPr>
+              <m:e>
+                <m:r>
+                  <w:rPr>
+                    <w:rFonts w:ascii="Cambria Math" w:hAnsi="Cambria Math" w:cs="Arial"/>
+                  </w:rPr>
+                  <m:t>t</m:t>
+                </m:r>
+              </m:e>
+            </m:d>
+          </m:num>
+          <m:den>
+            <m:r>
+              <w:rPr>
+                <w:rFonts w:ascii="Cambria Math" w:hAnsi="Cambria Math" w:cs="Arial"/>
+              </w:rPr>
+              <m:t>u</m:t>
+            </m:r>
+            <m:d>
+              <m:dPr>
+                <m:ctrlPr>
+                  <w:rPr>
+                    <w:rFonts w:ascii="Cambria Math" w:hAnsi="Cambria Math" w:cs="Arial"/>
+                    <w:i/>
+                  </w:rPr>
+                </m:ctrlPr>
+              </m:dPr>
+              <m:e>
+                <m:r>
+                  <w:rPr>
+                    <w:rFonts w:ascii="Cambria Math" w:hAnsi="Cambria Math" w:cs="Arial"/>
+                  </w:rPr>
+                  <m:t>t</m:t>
+                </m:r>
+              </m:e>
+            </m:d>
+          </m:den>
+        </m:f>
+        <m:r>
+          <w:rPr>
+            <w:rFonts w:ascii="Cambria Math" w:hAnsi="Cambria Math" w:cs="Arial"/>
+          </w:rPr>
+          <m:t>=</m:t>
+        </m:r>
+        <m:sSup>
+          <m:sSupPr>
+            <m:ctrlPr>
+              <w:rPr>
+                <w:rFonts w:ascii="Cambria Math" w:hAnsi="Cambria Math" w:cs="Arial"/>
+                <w:i/>
+              </w:rPr>
+            </m:ctrlPr>
+          </m:sSupPr>
+          <m:e>
+            <m:r>
+              <w:rPr>
+                <w:rFonts w:ascii="Cambria Math" w:hAnsi="Cambria Math" w:cs="Arial"/>
+              </w:rPr>
+              <m:t>e</m:t>
+            </m:r>
+          </m:e>
+          <m:sup>
+            <m:r>
+              <w:rPr>
+                <w:rFonts w:ascii="Cambria Math" w:hAnsi="Cambria Math" w:cs="Arial"/>
+              </w:rPr>
+              <m:t>-pT</m:t>
+            </m:r>
+          </m:sup>
+        </m:sSup>
+        <m:r>
+          <w:rPr>
+            <w:rFonts w:ascii="Cambria Math" w:hAnsi="Cambria Math" w:cs="Arial"/>
+          </w:rPr>
+          <m:t>H(p)</m:t>
+        </m:r>
+      </m:oMath>
+      <w:r>
+        <w:rPr>
+          <w:rFonts w:ascii="Arial" w:hAnsi="Arial" w:cs="Arial"/>
+        </w:rPr>
+        <w:t xml:space="preserve"> (H est la fonction de transfert)</w:t>
+      </w:r>
+    </w:p>
+    <w:p>
+      <w:pPr>
+        <w:pStyle w:val="Niveauducommentaire2"/>
+        <w:rPr>
+          <w:rFonts w:ascii="Arial" w:hAnsi="Arial" w:cs="Arial"/>
+        </w:rPr>
+        <w:sectPr>
+          <w:headerReference w:type="first" r:id="rId16"/>
+          <w:pgSz w:w="11900" w:h="16840"/>
+          <w:pgMar w:top="1417" w:right="1440" w:bottom="1417" w:left="1440" w:header="708" w:footer="708" w:gutter="0"/>
+          <w:cols w:space="708"/>
+          <w:titlePg/>
+          <w:docGrid w:type="lines" w:linePitch="360"/>
+        </w:sectPr>
+      </w:pPr>
+      <w:r>
+        <w:rPr>
+          <w:rFonts w:ascii="Arial" w:hAnsi="Arial" w:cs="Arial"/>
+        </w:rPr>
+        <w:t xml:space="preserve">Tracé par translation de </w:t>
+      </w:r>
+      <m:oMath>
+        <m:r>
+          <w:rPr>
+            <w:rFonts w:ascii="Cambria Math" w:hAnsi="Cambria Math" w:cs="Arial"/>
+          </w:rPr>
+          <m:t>T</m:t>
+        </m:r>
+        <m:acc>
+          <m:accPr>
+            <m:chr m:val="⃗"/>
+            <m:ctrlPr>
+              <w:rPr>
+                <w:rFonts w:ascii="Cambria Math" w:hAnsi="Cambria Math" w:cs="Arial"/>
+                <w:i/>
+              </w:rPr>
+            </m:ctrlPr>
+          </m:accPr>
+          <m:e>
+            <m:r>
+              <w:rPr>
+                <w:rFonts w:ascii="Cambria Math" w:hAnsi="Cambria Math" w:cs="Arial"/>
+              </w:rPr>
+              <m:t>x</m:t>
+            </m:r>
+          </m:e>
+        </m:acc>
+      </m:oMath>
+      <w:r>
+        <w:rPr>
+          <w:rFonts w:ascii="Arial" w:hAnsi="Arial" w:cs="Arial"/>
+        </w:rPr>
+        <w:t>.</w:t>
+      </w:r>
+      <w:r>
+        <w:rPr>
+          <w:rFonts w:ascii="Arial" w:hAnsi="Arial" w:cs="Arial"/>
+        </w:rPr>
+        <w:cr/>
+      </w:r>
+    </w:p>
+    <w:p>
+      <w:pPr>
+        <w:pStyle w:val="Niveauducommentaire1"/>
+        <w:rPr>
+          <w:rFonts w:ascii="Arial" w:hAnsi="Arial" w:cs="Arial"/>
+        </w:rPr>
+      </w:pPr>
+      <w:r>
+        <w:rPr>
+          <w:rFonts w:ascii="Arial" w:hAnsi="Arial" w:cs="Arial"/>
+        </w:rPr>
+        <w:t>Représentation d’état</w:t>
+      </w:r>
+    </w:p>
+    <w:p>
+      <w:pPr>
+        <w:pStyle w:val="Niveauducommentaire2"/>
+        <w:rPr>
+          <w:rFonts w:ascii="Arial" w:hAnsi="Arial" w:cs="Arial"/>
+        </w:rPr>
+      </w:pPr>
+      <w:r>
+        <w:rPr>
+          <w:rFonts w:ascii="Arial" w:hAnsi="Arial" w:cs="Arial"/>
+          <w:noProof/>
+        </w:rPr>
+        <w:pict w14:anchorId="185A8C51">
+          <v:shape id="_x0000_s1035" type="#_x0000_t75" style="position:absolute;left:0;text-align:left;margin-left:-36pt;margin-top:18.5pt;width:18pt;height:18pt;z-index:251663360">
+            <v:imagedata r:id="rId17" o:title="NotesFlag 6" chromakey="white"/>
+            <o:lock v:ext="edit" rotation="t" position="t" verticies="t"/>
+            <w10:anchorlock/>
+          </v:shape>
+        </w:pict>
+      </w:r>
+      <m:oMath>
+        <m:d>
+          <m:dPr>
+            <m:begChr m:val="{"/>
+            <m:endChr m:val=""/>
+            <m:ctrlPr>
+              <w:rPr>
+                <w:rFonts w:ascii="Cambria Math" w:hAnsi="Cambria Math" w:cs="Arial"/>
+                <w:i/>
+              </w:rPr>
+            </m:ctrlPr>
+          </m:dPr>
+          <m:e>
+            <m:eqArr>
+              <m:eqArrPr>
+                <m:ctrlPr>
+                  <w:rPr>
+                    <w:rFonts w:ascii="Cambria Math" w:hAnsi="Cambria Math" w:cs="Arial"/>
+                    <w:i/>
+                  </w:rPr>
+                </m:ctrlPr>
+              </m:eqArrPr>
+              <m:e>
+                <m:f>
+                  <m:fPr>
+                    <m:ctrlPr>
+                      <w:rPr>
+                        <w:rFonts w:ascii="Cambria Math" w:hAnsi="Cambria Math" w:cs="Arial"/>
+                        <w:i/>
+                      </w:rPr>
+                    </m:ctrlPr>
+                  </m:fPr>
+                  <m:num>
+                    <m:r>
+                      <w:rPr>
+                        <w:rFonts w:ascii="Cambria Math" w:hAnsi="Cambria Math" w:cs="Arial"/>
+                      </w:rPr>
+                      <m:t>dx</m:t>
+                    </m:r>
+                    <m:d>
+                      <m:dPr>
+                        <m:ctrlPr>
+                          <w:rPr>
+                            <w:rFonts w:ascii="Cambria Math" w:hAnsi="Cambria Math" w:cs="Arial"/>
+                            <w:i/>
+                          </w:rPr>
+                        </m:ctrlPr>
+                      </m:dPr>
+                      <m:e>
+                        <m:r>
+                          <w:rPr>
+                            <w:rFonts w:ascii="Cambria Math" w:hAnsi="Cambria Math" w:cs="Arial"/>
+                          </w:rPr>
+                          <m:t>t</m:t>
+                        </m:r>
+                      </m:e>
+                    </m:d>
+                  </m:num>
+                  <m:den>
+                    <m:r>
+                      <w:rPr>
+                        <w:rFonts w:ascii="Cambria Math" w:hAnsi="Cambria Math" w:cs="Arial"/>
+                      </w:rPr>
+                      <m:t>dt</m:t>
+                    </m:r>
+                  </m:den>
+                </m:f>
+                <m:r>
+                  <w:rPr>
+                    <w:rFonts w:ascii="Cambria Math" w:hAnsi="Cambria Math" w:cs="Arial"/>
+                  </w:rPr>
+                  <m:t>=Ax</m:t>
+                </m:r>
+                <m:d>
+                  <m:dPr>
+                    <m:ctrlPr>
+                      <w:rPr>
+                        <w:rFonts w:ascii="Cambria Math" w:hAnsi="Cambria Math" w:cs="Arial"/>
+                        <w:i/>
+                      </w:rPr>
+                    </m:ctrlPr>
+                  </m:dPr>
+                  <m:e>
+                    <m:r>
+                      <w:rPr>
+                        <w:rFonts w:ascii="Cambria Math" w:hAnsi="Cambria Math" w:cs="Arial"/>
+                      </w:rPr>
+                      <m:t>t</m:t>
+                    </m:r>
+                  </m:e>
+                </m:d>
+                <m:r>
+                  <w:rPr>
+                    <w:rFonts w:ascii="Cambria Math" w:hAnsi="Cambria Math" w:cs="Arial"/>
+                  </w:rPr>
+                  <m:t>+Bu(t)</m:t>
+                </m:r>
+              </m:e>
+              <m:e>
+                <m:r>
+                  <w:rPr>
+                    <w:rFonts w:ascii="Cambria Math" w:hAnsi="Cambria Math" w:cs="Arial"/>
+                  </w:rPr>
+                  <m:t>y</m:t>
+                </m:r>
+                <m:d>
+                  <m:dPr>
+                    <m:ctrlPr>
+                      <w:rPr>
+                        <w:rFonts w:ascii="Cambria Math" w:hAnsi="Cambria Math" w:cs="Arial"/>
+                        <w:i/>
+                      </w:rPr>
+                    </m:ctrlPr>
+                  </m:dPr>
+                  <m:e>
+                    <m:r>
+                      <w:rPr>
+                        <w:rFonts w:ascii="Cambria Math" w:hAnsi="Cambria Math" w:cs="Arial"/>
+                      </w:rPr>
+                      <m:t>t</m:t>
+                    </m:r>
+                  </m:e>
+                </m:d>
+                <m:r>
+                  <w:rPr>
+                    <w:rFonts w:ascii="Cambria Math" w:hAnsi="Cambria Math" w:cs="Arial"/>
+                  </w:rPr>
+                  <m:t>=Cx</m:t>
+                </m:r>
+                <m:d>
+                  <m:dPr>
+                    <m:ctrlPr>
+                      <w:rPr>
+                        <w:rFonts w:ascii="Cambria Math" w:hAnsi="Cambria Math" w:cs="Arial"/>
+                        <w:i/>
+                      </w:rPr>
+                    </m:ctrlPr>
+                  </m:dPr>
+                  <m:e>
+                    <m:r>
+                      <w:rPr>
+                        <w:rFonts w:ascii="Cambria Math" w:hAnsi="Cambria Math" w:cs="Arial"/>
+                      </w:rPr>
+                      <m:t>t</m:t>
+                    </m:r>
+                  </m:e>
+                </m:d>
+                <m:r>
+                  <w:rPr>
+                    <w:rFonts w:ascii="Cambria Math" w:hAnsi="Cambria Math" w:cs="Arial"/>
+                  </w:rPr>
+                  <m:t>+Du(t)</m:t>
+                </m:r>
+              </m:e>
+            </m:eqArr>
+          </m:e>
+        </m:d>
+      </m:oMath>
+      <w:r>
+        <w:rPr>
+          <w:rFonts w:ascii="Arial" w:hAnsi="Arial" w:cs="Arial"/>
+        </w:rPr>
+        <w:t xml:space="preserve"> (admis)</w:t>
+      </w:r>
+    </w:p>
+    <w:p>
+      <w:pPr>
+        <w:pStyle w:val="Niveauducommentaire2"/>
+        <w:rPr>
+          <w:rFonts w:ascii="Arial" w:hAnsi="Arial" w:cs="Arial"/>
+        </w:rPr>
+      </w:pPr>
+      <w:r>
+        <w:rPr>
+          <w:rFonts w:ascii="Arial" w:hAnsi="Arial" w:cs="Arial"/>
+        </w:rPr>
+        <w:t>x est un vecteur d’état d’ordre n (nx1)</w:t>
+      </w:r>
+    </w:p>
+    <w:p>
+      <w:pPr>
+        <w:pStyle w:val="Niveauducommentaire2"/>
+        <w:rPr>
+          <w:rFonts w:ascii="Arial" w:hAnsi="Arial" w:cs="Arial"/>
+        </w:rPr>
+      </w:pPr>
+      <w:r>
+        <w:rPr>
+          <w:rFonts w:ascii="Arial" w:hAnsi="Arial" w:cs="Arial"/>
+        </w:rPr>
+        <w:t>u est une entrée unique (1x1)</w:t>
+      </w:r>
+    </w:p>
+    <w:p>
+      <w:pPr>
+        <w:pStyle w:val="Niveauducommentaire2"/>
+        <w:rPr>
+          <w:rFonts w:ascii="Arial" w:hAnsi="Arial" w:cs="Arial"/>
+        </w:rPr>
+      </w:pPr>
+      <w:r>
+        <w:rPr>
+          <w:rFonts w:ascii="Arial" w:hAnsi="Arial" w:cs="Arial"/>
+        </w:rPr>
+        <w:t>A (</w:t>
+      </w:r>
+      <w:proofErr w:type="spellStart"/>
+      <w:r>
+        <w:rPr>
+          <w:rFonts w:ascii="Arial" w:hAnsi="Arial" w:cs="Arial"/>
+        </w:rPr>
+        <w:t>nxn</w:t>
+      </w:r>
+      <w:proofErr w:type="spellEnd"/>
+      <w:r>
+        <w:rPr>
+          <w:rFonts w:ascii="Arial" w:hAnsi="Arial" w:cs="Arial"/>
+        </w:rPr>
+        <w:t>)</w:t>
+      </w:r>
+      <w:r>
+        <w:rPr>
+          <w:rFonts w:ascii="Arial" w:hAnsi="Arial" w:cs="Arial"/>
+        </w:rPr>
+        <w:t xml:space="preserve"> </w:t>
+      </w:r>
+    </w:p>
+    <w:p>
+      <w:pPr>
+        <w:pStyle w:val="Niveauducommentaire2"/>
+        <w:rPr>
+          <w:rFonts w:ascii="Arial" w:hAnsi="Arial" w:cs="Arial"/>
+        </w:rPr>
+      </w:pPr>
+      <w:r>
+        <w:rPr>
+          <w:rFonts w:ascii="Arial" w:hAnsi="Arial" w:cs="Arial"/>
+        </w:rPr>
+        <w:t>B (nx1)</w:t>
+      </w:r>
+      <w:bookmarkStart w:id="10" w:name="_GoBack"/>
+      <w:bookmarkEnd w:id="10"/>
+    </w:p>
+    <w:p>
+      <w:pPr>
+        <w:pStyle w:val="Niveauducommentaire2"/>
+        <w:rPr>
+          <w:rFonts w:ascii="Arial" w:hAnsi="Arial" w:cs="Arial"/>
+        </w:rPr>
+      </w:pPr>
+      <w:r>
+        <w:rPr>
+          <w:rFonts w:ascii="Arial" w:hAnsi="Arial" w:cs="Arial"/>
+        </w:rPr>
+        <w:t>C (1xn)</w:t>
+      </w:r>
+    </w:p>
+    <w:p>
+      <w:pPr>
+        <w:pStyle w:val="Niveauducommentaire1"/>
+        <w:rPr>
+          <w:rFonts w:ascii="Arial" w:hAnsi="Arial" w:cs="Arial"/>
+        </w:rPr>
+      </w:pPr>
+    </w:p>
+    <w:p>
+      <w:pPr>
+        <w:pStyle w:val="Niveauducommentaire1"/>
+        <w:rPr>
+          <w:rFonts w:ascii="Arial" w:hAnsi="Arial" w:cs="Arial"/>
+        </w:rPr>
+      </w:pPr>
+      <w:r>
+        <w:rPr>
+          <w:rFonts w:ascii="Arial" w:hAnsi="Arial" w:cs="Arial"/>
+        </w:rPr>
+        <w:t xml:space="preserve">Exemple système deuxième ordre : </w:t>
+      </w:r>
+      <w:r>
+        <w:rPr>
+          <w:rFonts w:ascii="Arial" w:hAnsi="Arial" w:cs="Arial"/>
+        </w:rPr>
+        <w:t xml:space="preserve">mouvement de </w:t>
+      </w:r>
+      <w:r>
+        <w:rPr>
+          <w:rFonts w:ascii="Arial" w:hAnsi="Arial" w:cs="Arial"/>
+        </w:rPr>
+        <w:t>la fusée</w:t>
+      </w:r>
+    </w:p>
+    <w:p>
+      <w:pPr>
+        <w:pStyle w:val="Niveauducommentaire2"/>
+        <w:rPr>
+          <w:rFonts w:ascii="Arial" w:hAnsi="Arial" w:cs="Arial"/>
+        </w:rPr>
+      </w:pPr>
+      <m:oMath>
+        <m:r>
+          <w:rPr>
+            <w:rFonts w:ascii="Cambria Math" w:hAnsi="Cambria Math" w:cs="Arial"/>
+          </w:rPr>
+          <m:t>M</m:t>
+        </m:r>
+        <m:acc>
+          <m:accPr>
+            <m:chr m:val="̈"/>
+            <m:ctrlPr>
+              <w:rPr>
+                <w:rFonts w:ascii="Cambria Math" w:hAnsi="Cambria Math" w:cs="Arial"/>
+                <w:i/>
+              </w:rPr>
+            </m:ctrlPr>
+          </m:accPr>
+          <m:e>
+            <m:r>
+              <w:rPr>
+                <w:rFonts w:ascii="Cambria Math" w:hAnsi="Cambria Math" w:cs="Arial"/>
+              </w:rPr>
+              <m:t>z</m:t>
+            </m:r>
+          </m:e>
+        </m:acc>
+        <m:r>
+          <w:rPr>
+            <w:rFonts w:ascii="Cambria Math" w:hAnsi="Cambria Math" w:cs="Arial"/>
+          </w:rPr>
+          <m:t>=F=M</m:t>
+        </m:r>
+        <m:sSup>
+          <m:sSupPr>
+            <m:ctrlPr>
+              <w:rPr>
+                <w:rFonts w:ascii="Cambria Math" w:hAnsi="Cambria Math" w:cs="Arial"/>
+                <w:i/>
+              </w:rPr>
+            </m:ctrlPr>
+          </m:sSupPr>
+          <m:e>
+            <m:r>
+              <w:rPr>
+                <w:rFonts w:ascii="Cambria Math" w:hAnsi="Cambria Math" w:cs="Arial"/>
+              </w:rPr>
+              <m:t>p</m:t>
+            </m:r>
+          </m:e>
+          <m:sup>
+            <m:r>
+              <w:rPr>
+                <w:rFonts w:ascii="Cambria Math" w:hAnsi="Cambria Math" w:cs="Arial"/>
+              </w:rPr>
+              <m:t>2</m:t>
+            </m:r>
+          </m:sup>
+        </m:sSup>
+        <m:r>
+          <w:rPr>
+            <w:rFonts w:ascii="Cambria Math" w:hAnsi="Cambria Math" w:cs="Arial"/>
+          </w:rPr>
+          <m:t>z</m:t>
+        </m:r>
+      </m:oMath>
+    </w:p>
+    <w:p>
+      <w:pPr>
+        <w:pStyle w:val="Niveauducommentaire2"/>
+        <w:rPr>
+          <w:rFonts w:ascii="Arial" w:hAnsi="Arial" w:cs="Arial"/>
+        </w:rPr>
+      </w:pPr>
+      <w:r>
+        <w:rPr>
+          <w:rFonts w:ascii="Arial" w:hAnsi="Arial" w:cs="Arial"/>
+        </w:rPr>
+        <w:t>C’est un double intégrateur</w:t>
+      </w:r>
+    </w:p>
+    <w:p>
+      <w:pPr>
+        <w:pStyle w:val="Niveauducommentaire2"/>
+        <w:rPr>
+          <w:rFonts w:ascii="Arial" w:hAnsi="Arial" w:cs="Arial"/>
+        </w:rPr>
+      </w:pPr>
+      <m:oMath>
+        <m:f>
+          <m:fPr>
+            <m:ctrlPr>
+              <w:rPr>
+                <w:rFonts w:ascii="Cambria Math" w:hAnsi="Cambria Math" w:cs="Arial"/>
+                <w:i/>
+              </w:rPr>
+            </m:ctrlPr>
+          </m:fPr>
+          <m:num>
+            <m:r>
+              <w:rPr>
+                <w:rFonts w:ascii="Cambria Math" w:hAnsi="Cambria Math" w:cs="Arial"/>
+              </w:rPr>
+              <m:t>z</m:t>
+            </m:r>
+          </m:num>
+          <m:den>
+            <m:r>
+              <w:rPr>
+                <w:rFonts w:ascii="Cambria Math" w:hAnsi="Cambria Math" w:cs="Arial"/>
+              </w:rPr>
+              <m:t>F</m:t>
+            </m:r>
+          </m:den>
+        </m:f>
+        <m:r>
+          <w:rPr>
+            <w:rFonts w:ascii="Cambria Math" w:hAnsi="Cambria Math" w:cs="Arial"/>
+          </w:rPr>
+          <m:t>=</m:t>
+        </m:r>
+        <m:f>
+          <m:fPr>
+            <m:ctrlPr>
+              <w:rPr>
+                <w:rFonts w:ascii="Cambria Math" w:hAnsi="Cambria Math" w:cs="Arial"/>
+                <w:i/>
+              </w:rPr>
+            </m:ctrlPr>
+          </m:fPr>
+          <m:num>
+            <m:r>
+              <w:rPr>
+                <w:rFonts w:ascii="Cambria Math" w:hAnsi="Cambria Math" w:cs="Arial"/>
+              </w:rPr>
+              <m:t>1</m:t>
+            </m:r>
+          </m:num>
+          <m:den>
+            <m:sSup>
+              <m:sSupPr>
+                <m:ctrlPr>
+                  <w:rPr>
+                    <w:rFonts w:ascii="Cambria Math" w:hAnsi="Cambria Math" w:cs="Arial"/>
+                    <w:i/>
+                  </w:rPr>
+                </m:ctrlPr>
+              </m:sSupPr>
+              <m:e>
+                <m:r>
+                  <w:rPr>
+                    <w:rFonts w:ascii="Cambria Math" w:hAnsi="Cambria Math" w:cs="Arial"/>
+                  </w:rPr>
+                  <m:t>p</m:t>
+                </m:r>
+              </m:e>
+              <m:sup>
+                <m:r>
+                  <w:rPr>
+                    <w:rFonts w:ascii="Cambria Math" w:hAnsi="Cambria Math" w:cs="Arial"/>
+                  </w:rPr>
+                  <m:t>2</m:t>
+                </m:r>
+              </m:sup>
+            </m:sSup>
+          </m:den>
+        </m:f>
+      </m:oMath>
+    </w:p>
+    <w:p>
+      <w:pPr>
+        <w:pStyle w:val="Niveauducommentaire2"/>
+        <w:rPr>
+          <w:rFonts w:ascii="Arial" w:hAnsi="Arial" w:cs="Arial"/>
+        </w:rPr>
+      </w:pPr>
+      <w:r>
+        <w:rPr>
+          <w:rFonts w:ascii="Arial" w:hAnsi="Arial" w:cs="Arial"/>
+        </w:rPr>
+        <w:t>Représentation d’état :</w:t>
+      </w:r>
+    </w:p>
+    <w:p>
+      <w:pPr>
+        <w:pStyle w:val="Niveauducommentaire3"/>
+        <w:rPr>
+          <w:rFonts w:ascii="Arial" w:hAnsi="Arial" w:cs="Arial"/>
+        </w:rPr>
+      </w:pPr>
+      <w:r>
+        <w:rPr>
+          <w:rFonts w:ascii="Arial" w:hAnsi="Arial" w:cs="Arial"/>
+        </w:rPr>
+        <w:t>2 états car 2 intégrateurs (c’est l’ordre du système)</w:t>
+      </w:r>
+    </w:p>
+    <w:p>
+      <w:pPr>
+        <w:pStyle w:val="Niveauducommentaire3"/>
+        <w:rPr>
+          <w:rFonts w:ascii="Arial" w:hAnsi="Arial" w:cs="Arial"/>
+        </w:rPr>
+      </w:pPr>
+      <m:oMath>
+        <m:r>
+          <w:rPr>
+            <w:rFonts w:ascii="Cambria Math" w:hAnsi="Cambria Math" w:cs="Arial"/>
+          </w:rPr>
+          <m:t>x</m:t>
+        </m:r>
+        <m:d>
+          <m:dPr>
+            <m:ctrlPr>
+              <w:rPr>
+                <w:rFonts w:ascii="Cambria Math" w:hAnsi="Cambria Math" w:cs="Arial"/>
+                <w:i/>
+              </w:rPr>
+            </m:ctrlPr>
+          </m:dPr>
+          <m:e>
+            <m:eqArr>
+              <m:eqArrPr>
+                <m:ctrlPr>
+                  <w:rPr>
+                    <w:rFonts w:ascii="Cambria Math" w:hAnsi="Cambria Math" w:cs="Arial"/>
+                    <w:i/>
+                  </w:rPr>
+                </m:ctrlPr>
+              </m:eqArrPr>
+              <m:e>
+                <m:sSub>
+                  <m:sSubPr>
+                    <m:ctrlPr>
+                      <w:rPr>
+                        <w:rFonts w:ascii="Cambria Math" w:hAnsi="Cambria Math" w:cs="Arial"/>
+                        <w:i/>
+                      </w:rPr>
+                    </m:ctrlPr>
+                  </m:sSubPr>
+                  <m:e>
+                    <m:r>
+                      <w:rPr>
+                        <w:rFonts w:ascii="Cambria Math" w:hAnsi="Cambria Math" w:cs="Arial"/>
+                      </w:rPr>
+                      <m:t>x</m:t>
+                    </m:r>
+                  </m:e>
+                  <m:sub>
+                    <m:r>
+                      <w:rPr>
+                        <w:rFonts w:ascii="Cambria Math" w:hAnsi="Cambria Math" w:cs="Arial"/>
+                      </w:rPr>
+                      <m:t>1</m:t>
+                    </m:r>
+                  </m:sub>
+                </m:sSub>
+              </m:e>
+              <m:e>
+                <m:sSub>
+                  <m:sSubPr>
+                    <m:ctrlPr>
+                      <w:rPr>
+                        <w:rFonts w:ascii="Cambria Math" w:hAnsi="Cambria Math" w:cs="Arial"/>
+                        <w:i/>
+                      </w:rPr>
+                    </m:ctrlPr>
+                  </m:sSubPr>
+                  <m:e>
+                    <m:r>
+                      <w:rPr>
+                        <w:rFonts w:ascii="Cambria Math" w:hAnsi="Cambria Math" w:cs="Arial"/>
+                      </w:rPr>
+                      <m:t>x</m:t>
+                    </m:r>
+                  </m:e>
+                  <m:sub>
+                    <m:r>
+                      <w:rPr>
+                        <w:rFonts w:ascii="Cambria Math" w:hAnsi="Cambria Math" w:cs="Arial"/>
+                      </w:rPr>
+                      <m:t>2</m:t>
+                    </m:r>
+                  </m:sub>
+                </m:sSub>
+              </m:e>
+            </m:eqArr>
+          </m:e>
+        </m:d>
+        <m:r>
+          <w:rPr>
+            <w:rFonts w:ascii="Cambria Math" w:hAnsi="Cambria Math" w:cs="Arial"/>
+          </w:rPr>
+          <m:t>=</m:t>
+        </m:r>
+        <m:d>
+          <m:dPr>
+            <m:ctrlPr>
+              <w:rPr>
+                <w:rFonts w:ascii="Cambria Math" w:hAnsi="Cambria Math" w:cs="Arial"/>
+                <w:i/>
+              </w:rPr>
+            </m:ctrlPr>
+          </m:dPr>
+          <m:e>
+            <m:eqArr>
+              <m:eqArrPr>
+                <m:ctrlPr>
+                  <w:rPr>
+                    <w:rFonts w:ascii="Cambria Math" w:hAnsi="Cambria Math" w:cs="Arial"/>
+                    <w:i/>
+                  </w:rPr>
+                </m:ctrlPr>
+              </m:eqArrPr>
+              <m:e>
+                <m:r>
+                  <w:rPr>
+                    <w:rFonts w:ascii="Cambria Math" w:hAnsi="Cambria Math" w:cs="Arial"/>
+                  </w:rPr>
+                  <m:t>z</m:t>
+                </m:r>
+              </m:e>
+              <m:e>
+                <m:acc>
+                  <m:accPr>
+                    <m:chr m:val="̇"/>
+                    <m:ctrlPr>
+                      <w:rPr>
+                        <w:rFonts w:ascii="Cambria Math" w:hAnsi="Cambria Math" w:cs="Arial"/>
+                        <w:i/>
+                      </w:rPr>
+                    </m:ctrlPr>
+                  </m:accPr>
+                  <m:e>
+                    <m:r>
+                      <w:rPr>
+                        <w:rFonts w:ascii="Cambria Math" w:hAnsi="Cambria Math" w:cs="Arial"/>
+                      </w:rPr>
+                      <m:t>z</m:t>
+                    </m:r>
+                  </m:e>
+                </m:acc>
+              </m:e>
+            </m:eqArr>
+          </m:e>
+        </m:d>
+      </m:oMath>
+    </w:p>
+    <w:p>
+      <w:pPr>
+        <w:pStyle w:val="Niveauducommentaire3"/>
+        <w:rPr>
+          <w:rFonts w:ascii="Arial" w:hAnsi="Arial" w:cs="Arial"/>
+        </w:rPr>
+      </w:pPr>
+      <m:oMath>
+        <m:r>
+          <w:rPr>
+            <w:rFonts w:ascii="Cambria Math" w:hAnsi="Cambria Math" w:cs="Arial"/>
+          </w:rPr>
+          <m:t> </m:t>
+        </m:r>
+        <m:d>
+          <m:dPr>
+            <m:begChr m:val="{"/>
+            <m:endChr m:val=""/>
+            <m:ctrlPr>
+              <w:rPr>
+                <w:rFonts w:ascii="Cambria Math" w:hAnsi="Cambria Math" w:cs="Arial"/>
+                <w:i/>
+              </w:rPr>
+            </m:ctrlPr>
+          </m:dPr>
+          <m:e>
+            <m:eqArr>
+              <m:eqArrPr>
+                <m:ctrlPr>
+                  <w:rPr>
+                    <w:rFonts w:ascii="Cambria Math" w:hAnsi="Cambria Math" w:cs="Arial"/>
+                    <w:i/>
+                  </w:rPr>
+                </m:ctrlPr>
+              </m:eqArrPr>
+              <m:e>
+                <m:acc>
+                  <m:accPr>
+                    <m:chr m:val="̇"/>
+                    <m:ctrlPr>
+                      <w:rPr>
+                        <w:rFonts w:ascii="Cambria Math" w:hAnsi="Cambria Math" w:cs="Arial"/>
+                        <w:i/>
+                      </w:rPr>
+                    </m:ctrlPr>
+                  </m:accPr>
+                  <m:e>
+                    <m:r>
+                      <w:rPr>
+                        <w:rFonts w:ascii="Cambria Math" w:hAnsi="Cambria Math" w:cs="Arial"/>
+                      </w:rPr>
+                      <m:t>x</m:t>
+                    </m:r>
+                  </m:e>
+                </m:acc>
+                <m:r>
+                  <w:rPr>
+                    <w:rFonts w:ascii="Cambria Math" w:hAnsi="Cambria Math" w:cs="Arial"/>
+                  </w:rPr>
+                  <m:t>=Ax+Bu</m:t>
+                </m:r>
+              </m:e>
+              <m:e>
+                <m:r>
+                  <w:rPr>
+                    <w:rFonts w:ascii="Cambria Math" w:hAnsi="Cambria Math" w:cs="Arial"/>
+                  </w:rPr>
+                  <m:t>y=Cx+Du</m:t>
+                </m:r>
+              </m:e>
+            </m:eqArr>
+          </m:e>
+        </m:d>
+      </m:oMath>
+    </w:p>
+    <w:p>
+      <w:pPr>
+        <w:pStyle w:val="Niveauducommentaire3"/>
+        <w:rPr>
+          <w:rFonts w:ascii="Arial" w:hAnsi="Arial" w:cs="Arial"/>
+        </w:rPr>
+      </w:pPr>
+      <m:oMath>
+        <m:acc>
+          <m:accPr>
+            <m:chr m:val="̇"/>
+            <m:ctrlPr>
+              <w:rPr>
+                <w:rFonts w:ascii="Cambria Math" w:hAnsi="Cambria Math" w:cs="Arial"/>
+                <w:i/>
+              </w:rPr>
+            </m:ctrlPr>
+          </m:accPr>
+          <m:e>
+            <m:sSub>
+              <m:sSubPr>
+                <m:ctrlPr>
+                  <w:rPr>
+                    <w:rFonts w:ascii="Cambria Math" w:hAnsi="Cambria Math" w:cs="Arial"/>
+                    <w:i/>
+                  </w:rPr>
+                </m:ctrlPr>
+              </m:sSubPr>
+              <m:e>
+                <m:r>
+                  <w:rPr>
+                    <w:rFonts w:ascii="Cambria Math" w:hAnsi="Cambria Math" w:cs="Arial"/>
+                  </w:rPr>
+                  <m:t>x</m:t>
+                </m:r>
+              </m:e>
+              <m:sub>
+                <m:r>
+                  <w:rPr>
+                    <w:rFonts w:ascii="Cambria Math" w:hAnsi="Cambria Math" w:cs="Arial"/>
+                  </w:rPr>
+                  <m:t>1</m:t>
+                </m:r>
+              </m:sub>
+            </m:sSub>
+          </m:e>
+        </m:acc>
+        <m:r>
+          <w:rPr>
+            <w:rFonts w:ascii="Cambria Math" w:hAnsi="Cambria Math" w:cs="Arial"/>
+          </w:rPr>
+          <m:t>=</m:t>
+        </m:r>
+        <m:acc>
+          <m:accPr>
+            <m:chr m:val="̇"/>
+            <m:ctrlPr>
+              <w:rPr>
+                <w:rFonts w:ascii="Cambria Math" w:hAnsi="Cambria Math" w:cs="Arial"/>
+                <w:i/>
+              </w:rPr>
+            </m:ctrlPr>
+          </m:accPr>
+          <m:e>
+            <m:r>
+              <w:rPr>
+                <w:rFonts w:ascii="Cambria Math" w:hAnsi="Cambria Math" w:cs="Arial"/>
+              </w:rPr>
+              <m:t>z</m:t>
+            </m:r>
+          </m:e>
+        </m:acc>
+        <m:r>
+          <w:rPr>
+            <w:rFonts w:ascii="Cambria Math" w:hAnsi="Cambria Math" w:cs="Arial"/>
+          </w:rPr>
+          <m:t>=</m:t>
+        </m:r>
+        <m:sSub>
+          <m:sSubPr>
+            <m:ctrlPr>
+              <w:rPr>
+                <w:rFonts w:ascii="Cambria Math" w:hAnsi="Cambria Math" w:cs="Arial"/>
+                <w:i/>
+              </w:rPr>
+            </m:ctrlPr>
+          </m:sSubPr>
+          <m:e>
+            <m:r>
+              <w:rPr>
+                <w:rFonts w:ascii="Cambria Math" w:hAnsi="Cambria Math" w:cs="Arial"/>
+              </w:rPr>
+              <m:t>x</m:t>
+            </m:r>
+          </m:e>
+          <m:sub>
+            <m:r>
+              <w:rPr>
+                <w:rFonts w:ascii="Cambria Math" w:hAnsi="Cambria Math" w:cs="Arial"/>
+              </w:rPr>
+              <m:t>2</m:t>
+            </m:r>
+          </m:sub>
+        </m:sSub>
+      </m:oMath>
+    </w:p>
+    <w:p>
+      <w:pPr>
+        <w:pStyle w:val="Niveauducommentaire3"/>
+        <w:rPr>
+          <w:rFonts w:ascii="Arial" w:hAnsi="Arial" w:cs="Arial"/>
+        </w:rPr>
+      </w:pPr>
+      <m:oMath>
+        <m:acc>
+          <m:accPr>
+            <m:chr m:val="̇"/>
+            <m:ctrlPr>
+              <w:rPr>
+                <w:rFonts w:ascii="Cambria Math" w:hAnsi="Cambria Math" w:cs="Arial"/>
+                <w:i/>
+              </w:rPr>
+            </m:ctrlPr>
+          </m:accPr>
+          <m:e>
+            <m:sSub>
+              <m:sSubPr>
+                <m:ctrlPr>
+                  <w:rPr>
+                    <w:rFonts w:ascii="Cambria Math" w:hAnsi="Cambria Math" w:cs="Arial"/>
+                    <w:i/>
+                  </w:rPr>
+                </m:ctrlPr>
+              </m:sSubPr>
+              <m:e>
+                <m:r>
+                  <w:rPr>
+                    <w:rFonts w:ascii="Cambria Math" w:hAnsi="Cambria Math" w:cs="Arial"/>
+                  </w:rPr>
+                  <m:t>x</m:t>
+                </m:r>
+              </m:e>
+              <m:sub>
+                <m:r>
+                  <w:rPr>
+                    <w:rFonts w:ascii="Cambria Math" w:hAnsi="Cambria Math" w:cs="Arial"/>
+                  </w:rPr>
+                  <m:t>2</m:t>
+                </m:r>
+              </m:sub>
+            </m:sSub>
+          </m:e>
+        </m:acc>
+        <m:r>
+          <w:rPr>
+            <w:rFonts w:ascii="Cambria Math" w:hAnsi="Cambria Math" w:cs="Arial"/>
+          </w:rPr>
+          <m:t>=</m:t>
+        </m:r>
+        <m:acc>
+          <m:accPr>
+            <m:chr m:val="̈"/>
+            <m:ctrlPr>
+              <w:rPr>
+                <w:rFonts w:ascii="Cambria Math" w:hAnsi="Cambria Math" w:cs="Arial"/>
+                <w:i/>
+              </w:rPr>
+            </m:ctrlPr>
+          </m:accPr>
+          <m:e>
+            <m:r>
+              <w:rPr>
+                <w:rFonts w:ascii="Cambria Math" w:hAnsi="Cambria Math" w:cs="Arial"/>
+              </w:rPr>
+              <m:t>z</m:t>
+            </m:r>
+          </m:e>
+        </m:acc>
+        <m:r>
+          <w:rPr>
+            <w:rFonts w:ascii="Cambria Math" w:hAnsi="Cambria Math" w:cs="Arial"/>
+          </w:rPr>
+          <m:t>=</m:t>
+        </m:r>
+        <m:f>
+          <m:fPr>
+            <m:ctrlPr>
+              <w:rPr>
+                <w:rFonts w:ascii="Cambria Math" w:hAnsi="Cambria Math" w:cs="Arial"/>
+                <w:i/>
+              </w:rPr>
+            </m:ctrlPr>
+          </m:fPr>
+          <m:num>
+            <m:r>
+              <w:rPr>
+                <w:rFonts w:ascii="Cambria Math" w:hAnsi="Cambria Math" w:cs="Arial"/>
+              </w:rPr>
+              <m:t>F</m:t>
+            </m:r>
+          </m:num>
+          <m:den>
+            <m:r>
+              <w:rPr>
+                <w:rFonts w:ascii="Cambria Math" w:hAnsi="Cambria Math" w:cs="Arial"/>
+              </w:rPr>
+              <m:t>M</m:t>
+            </m:r>
+          </m:den>
+        </m:f>
+      </m:oMath>
+    </w:p>
+    <w:p>
+      <w:pPr>
+        <w:pStyle w:val="Niveauducommentaire3"/>
+        <w:rPr>
+          <w:rFonts w:ascii="Arial" w:hAnsi="Arial" w:cs="Arial"/>
+        </w:rPr>
+      </w:pPr>
+      <m:oMath>
+        <m:acc>
+          <m:accPr>
+            <m:chr m:val="̇"/>
+            <m:ctrlPr>
+              <w:rPr>
+                <w:rFonts w:ascii="Cambria Math" w:hAnsi="Cambria Math" w:cs="Arial"/>
+                <w:i/>
+              </w:rPr>
+            </m:ctrlPr>
+          </m:accPr>
+          <m:e>
+            <m:r>
+              <w:rPr>
+                <w:rFonts w:ascii="Cambria Math" w:hAnsi="Cambria Math" w:cs="Arial"/>
+              </w:rPr>
+              <m:t>x</m:t>
+            </m:r>
+          </m:e>
+        </m:acc>
+        <m:r>
+          <w:rPr>
+            <w:rFonts w:ascii="Cambria Math" w:hAnsi="Cambria Math" w:cs="Arial"/>
+          </w:rPr>
+          <m:t>=</m:t>
+        </m:r>
+        <m:d>
+          <m:dPr>
+            <m:ctrlPr>
+              <w:rPr>
+                <w:rFonts w:ascii="Cambria Math" w:hAnsi="Cambria Math" w:cs="Arial"/>
+                <w:i/>
+              </w:rPr>
+            </m:ctrlPr>
+          </m:dPr>
+          <m:e>
+            <m:m>
+              <m:mPr>
+                <m:mcs>
+                  <m:mc>
+                    <m:mcPr>
+                      <m:count m:val="2"/>
+                      <m:mcJc m:val="center"/>
+                    </m:mcPr>
+                  </m:mc>
+                </m:mcs>
+                <m:ctrlPr>
+                  <w:rPr>
+                    <w:rFonts w:ascii="Cambria Math" w:hAnsi="Cambria Math" w:cs="Arial"/>
+                    <w:i/>
+                  </w:rPr>
+                </m:ctrlPr>
+              </m:mPr>
+              <m:mr>
+                <m:e>
+                  <m:r>
+                    <w:rPr>
+                      <w:rFonts w:ascii="Cambria Math" w:hAnsi="Cambria Math" w:cs="Arial"/>
+                    </w:rPr>
+                    <m:t>0</m:t>
+                  </m:r>
+                </m:e>
+                <m:e>
+                  <m:r>
+                    <w:rPr>
+                      <w:rFonts w:ascii="Cambria Math" w:hAnsi="Cambria Math" w:cs="Arial"/>
+                    </w:rPr>
+                    <m:t>1</m:t>
+                  </m:r>
+                </m:e>
+              </m:mr>
+              <m:mr>
+                <m:e>
+                  <m:r>
+                    <w:rPr>
+                      <w:rFonts w:ascii="Cambria Math" w:hAnsi="Cambria Math" w:cs="Arial"/>
+                    </w:rPr>
+                    <m:t>0</m:t>
+                  </m:r>
+                </m:e>
+                <m:e>
+                  <m:r>
+                    <w:rPr>
+                      <w:rFonts w:ascii="Cambria Math" w:hAnsi="Cambria Math" w:cs="Arial"/>
+                    </w:rPr>
+                    <m:t>0</m:t>
+                  </m:r>
+                </m:e>
+              </m:mr>
+            </m:m>
+          </m:e>
+        </m:d>
+        <m:d>
+          <m:dPr>
+            <m:ctrlPr>
+              <w:rPr>
+                <w:rFonts w:ascii="Cambria Math" w:hAnsi="Cambria Math" w:cs="Arial"/>
+                <w:i/>
+              </w:rPr>
+            </m:ctrlPr>
+          </m:dPr>
+          <m:e>
+            <m:eqArr>
+              <m:eqArrPr>
+                <m:ctrlPr>
+                  <w:rPr>
+                    <w:rFonts w:ascii="Cambria Math" w:hAnsi="Cambria Math" w:cs="Arial"/>
+                    <w:i/>
+                  </w:rPr>
+                </m:ctrlPr>
+              </m:eqArrPr>
+              <m:e>
+                <m:sSub>
+                  <m:sSubPr>
+                    <m:ctrlPr>
+                      <w:rPr>
+                        <w:rFonts w:ascii="Cambria Math" w:hAnsi="Cambria Math" w:cs="Arial"/>
+                        <w:i/>
+                      </w:rPr>
+                    </m:ctrlPr>
+                  </m:sSubPr>
+                  <m:e>
+                    <m:r>
+                      <w:rPr>
+                        <w:rFonts w:ascii="Cambria Math" w:hAnsi="Cambria Math" w:cs="Arial"/>
+                      </w:rPr>
+                      <m:t>x</m:t>
+                    </m:r>
+                  </m:e>
+                  <m:sub>
+                    <m:r>
+                      <w:rPr>
+                        <w:rFonts w:ascii="Cambria Math" w:hAnsi="Cambria Math" w:cs="Arial"/>
+                      </w:rPr>
+                      <m:t>1</m:t>
+                    </m:r>
+                  </m:sub>
+                </m:sSub>
+              </m:e>
+              <m:e>
+                <m:sSub>
+                  <m:sSubPr>
+                    <m:ctrlPr>
+                      <w:rPr>
+                        <w:rFonts w:ascii="Cambria Math" w:hAnsi="Cambria Math" w:cs="Arial"/>
+                        <w:i/>
+                      </w:rPr>
+                    </m:ctrlPr>
+                  </m:sSubPr>
+                  <m:e>
+                    <m:r>
+                      <w:rPr>
+                        <w:rFonts w:ascii="Cambria Math" w:hAnsi="Cambria Math" w:cs="Arial"/>
+                      </w:rPr>
+                      <m:t>x</m:t>
+                    </m:r>
+                  </m:e>
+                  <m:sub>
+                    <m:r>
+                      <w:rPr>
+                        <w:rFonts w:ascii="Cambria Math" w:hAnsi="Cambria Math" w:cs="Arial"/>
+                      </w:rPr>
+                      <m:t>2</m:t>
+                    </m:r>
+                  </m:sub>
+                </m:sSub>
+              </m:e>
+            </m:eqArr>
+          </m:e>
+        </m:d>
+        <m:r>
+          <w:rPr>
+            <w:rFonts w:ascii="Cambria Math" w:hAnsi="Cambria Math" w:cs="Arial"/>
+          </w:rPr>
+          <m:t>+</m:t>
+        </m:r>
+        <m:d>
+          <m:dPr>
+            <m:ctrlPr>
+              <w:rPr>
+                <w:rFonts w:ascii="Cambria Math" w:hAnsi="Cambria Math" w:cs="Arial"/>
+                <w:i/>
+              </w:rPr>
+            </m:ctrlPr>
+          </m:dPr>
+          <m:e>
+            <m:eqArr>
+              <m:eqArrPr>
+                <m:ctrlPr>
+                  <w:rPr>
+                    <w:rFonts w:ascii="Cambria Math" w:hAnsi="Cambria Math" w:cs="Arial"/>
+                    <w:i/>
+                  </w:rPr>
+                </m:ctrlPr>
+              </m:eqArrPr>
+              <m:e>
+                <m:r>
+                  <w:rPr>
+                    <w:rFonts w:ascii="Cambria Math" w:hAnsi="Cambria Math" w:cs="Arial"/>
+                  </w:rPr>
+                  <m:t>0</m:t>
+                </m:r>
+              </m:e>
+              <m:e>
+                <m:f>
+                  <m:fPr>
+                    <m:ctrlPr>
+                      <w:rPr>
+                        <w:rFonts w:ascii="Cambria Math" w:hAnsi="Cambria Math" w:cs="Arial"/>
+                        <w:i/>
+                      </w:rPr>
+                    </m:ctrlPr>
+                  </m:fPr>
+                  <m:num>
+                    <m:r>
+                      <w:rPr>
+                        <w:rFonts w:ascii="Cambria Math" w:hAnsi="Cambria Math" w:cs="Arial"/>
+                      </w:rPr>
+                      <m:t>1</m:t>
+                    </m:r>
+                  </m:num>
+                  <m:den>
+                    <m:r>
+                      <w:rPr>
+                        <w:rFonts w:ascii="Cambria Math" w:hAnsi="Cambria Math" w:cs="Arial"/>
+                      </w:rPr>
+                      <m:t>M</m:t>
+                    </m:r>
+                  </m:den>
+                </m:f>
+              </m:e>
+            </m:eqArr>
+          </m:e>
+        </m:d>
+        <m:r>
+          <w:rPr>
+            <w:rFonts w:ascii="Cambria Math" w:hAnsi="Cambria Math" w:cs="Arial"/>
+          </w:rPr>
+          <m:t>u</m:t>
+        </m:r>
+      </m:oMath>
+      <w:r>
+        <w:rPr>
+          <w:rFonts w:ascii="Arial" w:hAnsi="Arial" w:cs="Arial"/>
+        </w:rPr>
+        <w:t xml:space="preserve"> et </w:t>
+      </w:r>
+      <m:oMath>
+        <m:r>
+          <w:rPr>
+            <w:rFonts w:ascii="Cambria Math" w:hAnsi="Cambria Math" w:cs="Arial"/>
+          </w:rPr>
+          <m:t>y= (</m:t>
+        </m:r>
+        <m:m>
+          <m:mPr>
+            <m:mcs>
+              <m:mc>
+                <m:mcPr>
+                  <m:count m:val="2"/>
+                  <m:mcJc m:val="center"/>
+                </m:mcPr>
+              </m:mc>
+            </m:mcs>
+            <m:ctrlPr>
+              <w:rPr>
+                <w:rFonts w:ascii="Cambria Math" w:hAnsi="Cambria Math" w:cs="Arial"/>
+                <w:i/>
+              </w:rPr>
+            </m:ctrlPr>
+          </m:mPr>
+          <m:mr>
+            <m:e>
+              <m:r>
+                <w:rPr>
+                  <w:rFonts w:ascii="Cambria Math" w:hAnsi="Cambria Math" w:cs="Arial"/>
+                </w:rPr>
+                <m:t>1</m:t>
+              </m:r>
+            </m:e>
+            <m:e>
+              <m:r>
+                <w:rPr>
+                  <w:rFonts w:ascii="Cambria Math" w:hAnsi="Cambria Math" w:cs="Arial"/>
+                </w:rPr>
+                <m:t>0</m:t>
+              </m:r>
+            </m:e>
+          </m:mr>
+        </m:m>
+        <m:r>
+          <w:rPr>
+            <w:rFonts w:ascii="Cambria Math" w:hAnsi="Cambria Math" w:cs="Arial"/>
+          </w:rPr>
+          <m:t xml:space="preserve">) </m:t>
+        </m:r>
+        <m:d>
+          <m:dPr>
+            <m:ctrlPr>
+              <w:rPr>
+                <w:rFonts w:ascii="Cambria Math" w:hAnsi="Cambria Math" w:cs="Arial"/>
+                <w:i/>
+              </w:rPr>
+            </m:ctrlPr>
+          </m:dPr>
+          <m:e>
+            <m:eqArr>
+              <m:eqArrPr>
+                <m:ctrlPr>
+                  <w:rPr>
+                    <w:rFonts w:ascii="Cambria Math" w:hAnsi="Cambria Math" w:cs="Arial"/>
+                    <w:i/>
+                  </w:rPr>
+                </m:ctrlPr>
+              </m:eqArrPr>
+              <m:e>
+                <m:sSub>
+                  <m:sSubPr>
+                    <m:ctrlPr>
+                      <w:rPr>
+                        <w:rFonts w:ascii="Cambria Math" w:hAnsi="Cambria Math" w:cs="Arial"/>
+                        <w:i/>
+                      </w:rPr>
+                    </m:ctrlPr>
+                  </m:sSubPr>
+                  <m:e>
+                    <m:r>
+                      <w:rPr>
+                        <w:rFonts w:ascii="Cambria Math" w:hAnsi="Cambria Math" w:cs="Arial"/>
+                      </w:rPr>
+                      <m:t>x</m:t>
+                    </m:r>
+                  </m:e>
+                  <m:sub>
+                    <m:r>
+                      <w:rPr>
+                        <w:rFonts w:ascii="Cambria Math" w:hAnsi="Cambria Math" w:cs="Arial"/>
+                      </w:rPr>
+                      <m:t>1</m:t>
+                    </m:r>
+                  </m:sub>
+                </m:sSub>
+              </m:e>
+              <m:e>
+                <m:sSub>
+                  <m:sSubPr>
+                    <m:ctrlPr>
+                      <w:rPr>
+                        <w:rFonts w:ascii="Cambria Math" w:hAnsi="Cambria Math" w:cs="Arial"/>
+                        <w:i/>
+                      </w:rPr>
+                    </m:ctrlPr>
+                  </m:sSubPr>
+                  <m:e>
+                    <m:r>
+                      <w:rPr>
+                        <w:rFonts w:ascii="Cambria Math" w:hAnsi="Cambria Math" w:cs="Arial"/>
+                      </w:rPr>
+                      <m:t>x</m:t>
+                    </m:r>
+                  </m:e>
+                  <m:sub>
+                    <m:r>
+                      <w:rPr>
+                        <w:rFonts w:ascii="Cambria Math" w:hAnsi="Cambria Math" w:cs="Arial"/>
+                      </w:rPr>
+                      <m:t>2</m:t>
+                    </m:r>
+                  </m:sub>
+                </m:sSub>
+              </m:e>
+            </m:eqArr>
+          </m:e>
+        </m:d>
+      </m:oMath>
+      <w:r>
+        <w:rPr>
+          <w:rFonts w:ascii="Arial" w:hAnsi="Arial" w:cs="Arial"/>
+        </w:rPr>
+        <w:t xml:space="preserve"> </w:t>
+      </w:r>
+    </w:p>
+    <w:p>
+      <w:pPr>
+        <w:pStyle w:val="Niveauducommentaire1"/>
+        <w:rPr>
+          <w:rFonts w:ascii="Arial" w:hAnsi="Arial" w:cs="Arial"/>
+        </w:rPr>
+      </w:pPr>
+    </w:p>
+    <w:p>
+      <w:pPr>
+        <w:pStyle w:val="Niveauducommentaire1"/>
+        <w:rPr>
+          <w:rFonts w:ascii="Arial" w:hAnsi="Arial" w:cs="Arial"/>
+        </w:rPr>
+      </w:pPr>
+      <w:r>
+        <w:rPr>
+          <w:rFonts w:ascii="Arial" w:hAnsi="Arial" w:cs="Arial"/>
+          <w:noProof/>
+        </w:rPr>
+        <w:pict w14:anchorId="62E45CC3">
+          <v:shape id="_x0000_s1034" type="#_x0000_t75" style="position:absolute;left:0;text-align:left;margin-left:-36pt;margin-top:.5pt;width:18pt;height:18pt;z-index:251662336">
+            <v:imagedata r:id="rId18" o:title="NotesFlag 2" chromakey="white"/>
+            <o:lock v:ext="edit" rotation="t" position="t" verticies="t"/>
+            <w10:anchorlock/>
+          </v:shape>
+        </w:pict>
+      </w:r>
+      <w:r>
+        <w:rPr>
+          <w:rFonts w:ascii="Arial" w:hAnsi="Arial" w:cs="Arial"/>
+        </w:rPr>
+        <w:t>Autre exemple : système amortisseur ressort (voir le poly)</w:t>
+      </w:r>
+    </w:p>
     <w:sectPr>
-      <w:headerReference w:type="first" r:id="rId13"/>
+      <w:headerReference w:type="first" r:id="rId19"/>
       <w:pgSz w:w="11900" w:h="16840"/>
       <w:pgMar w:top="1417" w:right="1440" w:bottom="1417" w:left="1440" w:header="708" w:footer="708" w:gutter="0"/>
       <w:cols w:space="708"/>
@@ -2373,7 +6225,7 @@
 </file>
 
 <file path=word/endnotes.xml><?xml version="1.0" encoding="utf-8"?>
-<w:endnotes xmlns:wpc="http://schemas.microsoft.com/office/word/2010/wordprocessingCanvas" xmlns:mo="http://schemas.microsoft.com/office/mac/office/2008/main" xmlns:mc="http://schemas.openxmlformats.org/markup-compatibility/2006" xmlns:mv="urn:schemas-microsoft-com:mac:vml" xmlns:o="urn:schemas-microsoft-com:office:office" xmlns:r="http://schemas.openxmlformats.org/officeDocument/2006/relationships" xmlns:m="http://schemas.openxmlformats.org/officeDocument/2006/math" xmlns:v="urn:schemas-microsoft-com:vml" xmlns:wp14="http://schemas.microsoft.com/office/word/2010/wordprocessingDrawing" xmlns:wp="http://schemas.openxmlformats.org/drawingml/2006/wordprocessingDrawing" xmlns:w10="urn:schemas-microsoft-com:office:word" xmlns:w="http://schemas.openxmlformats.org/wordprocessingml/2006/main" xmlns:w14="http://schemas.microsoft.com/office/word/2010/wordml" xmlns:wpg="http://schemas.microsoft.com/office/word/2010/wordprocessingGroup" xmlns:wpi="http://schemas.microsoft.com/office/word/2010/wordprocessingInk" xmlns:wne="http://schemas.microsoft.com/office/word/2006/wordml" xmlns:wps="http://schemas.microsoft.com/office/word/2010/wordprocessingShape" mc:Ignorable="w14 wp14">
+<w:endnotes xmlns:wpc="http://schemas.microsoft.com/office/word/2010/wordprocessingCanvas" xmlns:mo="http://schemas.microsoft.com/office/mac/office/2008/main" xmlns:mc="http://schemas.openxmlformats.org/markup-compatibility/2006" xmlns:mv="urn:schemas-microsoft-com:mac:vml" xmlns:o="urn:schemas-microsoft-com:office:office" xmlns:r="http://schemas.openxmlformats.org/officeDocument/2006/relationships" xmlns:m="http://schemas.openxmlformats.org/officeDocument/2006/math" xmlns:v="urn:schemas-microsoft-com:vml" xmlns:wp14="http://schemas.microsoft.com/office/word/2010/wordprocessingDrawing" xmlns:wp="http://schemas.openxmlformats.org/drawingml/2006/wordprocessingDrawing" xmlns:w10="urn:schemas-microsoft-com:office:word" xmlns:w="http://schemas.openxmlformats.org/wordprocessingml/2006/main" xmlns:w14="http://schemas.microsoft.com/office/word/2010/wordml" xmlns:wpg="http://schemas.microsoft.com/office/word/2010/wordprocessingGroup" xmlns:wpi="http://schemas.microsoft.com/office/word/2010/wordprocessingInk" xmlns:wne="http://schemas.microsoft.com/office/word/2006/wordml" xmlns:wps="http://schemas.microsoft.com/office/word/2010/wordprocessingShape" mc:Ignorable="w14 wp14 mv">
   <w:endnote w:type="separator" w:id="-1">
     <w:p>
       <w:r>
@@ -2392,7 +6244,7 @@
 </file>
 
 <file path=word/footnotes.xml><?xml version="1.0" encoding="utf-8"?>
-<w:footnotes xmlns:wpc="http://schemas.microsoft.com/office/word/2010/wordprocessingCanvas" xmlns:mo="http://schemas.microsoft.com/office/mac/office/2008/main" xmlns:mc="http://schemas.openxmlformats.org/markup-compatibility/2006" xmlns:mv="urn:schemas-microsoft-com:mac:vml" xmlns:o="urn:schemas-microsoft-com:office:office" xmlns:r="http://schemas.openxmlformats.org/officeDocument/2006/relationships" xmlns:m="http://schemas.openxmlformats.org/officeDocument/2006/math" xmlns:v="urn:schemas-microsoft-com:vml" xmlns:wp14="http://schemas.microsoft.com/office/word/2010/wordprocessingDrawing" xmlns:wp="http://schemas.openxmlformats.org/drawingml/2006/wordprocessingDrawing" xmlns:w10="urn:schemas-microsoft-com:office:word" xmlns:w="http://schemas.openxmlformats.org/wordprocessingml/2006/main" xmlns:w14="http://schemas.microsoft.com/office/word/2010/wordml" xmlns:wpg="http://schemas.microsoft.com/office/word/2010/wordprocessingGroup" xmlns:wpi="http://schemas.microsoft.com/office/word/2010/wordprocessingInk" xmlns:wne="http://schemas.microsoft.com/office/word/2006/wordml" xmlns:wps="http://schemas.microsoft.com/office/word/2010/wordprocessingShape" mc:Ignorable="w14 wp14">
+<w:footnotes xmlns:wpc="http://schemas.microsoft.com/office/word/2010/wordprocessingCanvas" xmlns:mo="http://schemas.microsoft.com/office/mac/office/2008/main" xmlns:mc="http://schemas.openxmlformats.org/markup-compatibility/2006" xmlns:mv="urn:schemas-microsoft-com:mac:vml" xmlns:o="urn:schemas-microsoft-com:office:office" xmlns:r="http://schemas.openxmlformats.org/officeDocument/2006/relationships" xmlns:m="http://schemas.openxmlformats.org/officeDocument/2006/math" xmlns:v="urn:schemas-microsoft-com:vml" xmlns:wp14="http://schemas.microsoft.com/office/word/2010/wordprocessingDrawing" xmlns:wp="http://schemas.openxmlformats.org/drawingml/2006/wordprocessingDrawing" xmlns:w10="urn:schemas-microsoft-com:office:word" xmlns:w="http://schemas.openxmlformats.org/wordprocessingml/2006/main" xmlns:w14="http://schemas.microsoft.com/office/word/2010/wordml" xmlns:wpg="http://schemas.microsoft.com/office/word/2010/wordprocessingGroup" xmlns:wpi="http://schemas.microsoft.com/office/word/2010/wordprocessingInk" xmlns:wne="http://schemas.microsoft.com/office/word/2006/wordml" xmlns:wps="http://schemas.microsoft.com/office/word/2010/wordprocessingShape" mc:Ignorable="w14 wp14 mv">
   <w:footnote w:type="separator" w:id="-1">
     <w:p>
       <w:r>
@@ -2526,24 +6378,90 @@
         <w:szCs w:val="36"/>
       </w:rPr>
     </w:pPr>
-    <w:bookmarkStart w:id="7" w:name="_WNSectionTitle_4"/>
-    <w:bookmarkStart w:id="8" w:name="_WNTabType_3"/>
+    <w:bookmarkStart w:id="6" w:name="_WNSectionTitle_4"/>
+    <w:bookmarkStart w:id="7" w:name="_WNTabType_3"/>
     <w:r>
       <w:rPr>
         <w:rFonts w:ascii="Verdana" w:hAnsi="Verdana"/>
         <w:sz w:val="36"/>
         <w:szCs w:val="36"/>
       </w:rPr>
-      <w:t>Système du premier ordre</w:t>
+      <w:t>Systèmes du premier ordre</w:t>
     </w:r>
   </w:p>
+  <w:bookmarkEnd w:id="6"/>
   <w:bookmarkEnd w:id="7"/>
+</w:hdr>
+</file>
+
+<file path=word/header5.xml><?xml version="1.0" encoding="utf-8"?>
+<w:hdr xmlns:wpc="http://schemas.microsoft.com/office/word/2010/wordprocessingCanvas" xmlns:mo="http://schemas.microsoft.com/office/mac/office/2008/main" xmlns:mc="http://schemas.openxmlformats.org/markup-compatibility/2006" xmlns:mv="urn:schemas-microsoft-com:mac:vml" xmlns:o="urn:schemas-microsoft-com:office:office" xmlns:r="http://schemas.openxmlformats.org/officeDocument/2006/relationships" xmlns:m="http://schemas.openxmlformats.org/officeDocument/2006/math" xmlns:v="urn:schemas-microsoft-com:vml" xmlns:wp14="http://schemas.microsoft.com/office/word/2010/wordprocessingDrawing" xmlns:wp="http://schemas.openxmlformats.org/drawingml/2006/wordprocessingDrawing" xmlns:w10="urn:schemas-microsoft-com:office:word" xmlns:w="http://schemas.openxmlformats.org/wordprocessingml/2006/main" xmlns:w14="http://schemas.microsoft.com/office/word/2010/wordml" xmlns:wpg="http://schemas.microsoft.com/office/word/2010/wordprocessingGroup" xmlns:wpi="http://schemas.microsoft.com/office/word/2010/wordprocessingInk" xmlns:wne="http://schemas.microsoft.com/office/word/2006/wordml" xmlns:wps="http://schemas.microsoft.com/office/word/2010/wordprocessingShape" mc:Ignorable="w14 wp14">
+  <w:p>
+    <w:pPr>
+      <w:pStyle w:val="En-tte"/>
+      <w:tabs>
+        <w:tab w:val="clear" w:pos="4703"/>
+        <w:tab w:val="clear" w:pos="9406"/>
+        <w:tab w:val="right" w:pos="9380"/>
+      </w:tabs>
+      <w:ind w:left="-360"/>
+      <w:rPr>
+        <w:rFonts w:ascii="Verdana" w:hAnsi="Verdana"/>
+        <w:sz w:val="36"/>
+        <w:szCs w:val="36"/>
+      </w:rPr>
+    </w:pPr>
+    <w:bookmarkStart w:id="8" w:name="_WNSectionTitle_5"/>
+    <w:bookmarkStart w:id="9" w:name="_WNTabType_4"/>
+    <w:r>
+      <w:rPr>
+        <w:rFonts w:ascii="Verdana" w:hAnsi="Verdana"/>
+        <w:sz w:val="36"/>
+        <w:szCs w:val="36"/>
+      </w:rPr>
+      <w:t>Systèmes à retard</w:t>
+    </w:r>
+  </w:p>
   <w:bookmarkEnd w:id="8"/>
+  <w:bookmarkEnd w:id="9"/>
+</w:hdr>
+</file>
+
+<file path=word/header6.xml><?xml version="1.0" encoding="utf-8"?>
+<w:hdr xmlns:wpc="http://schemas.microsoft.com/office/word/2010/wordprocessingCanvas" xmlns:mo="http://schemas.microsoft.com/office/mac/office/2008/main" xmlns:mc="http://schemas.openxmlformats.org/markup-compatibility/2006" xmlns:mv="urn:schemas-microsoft-com:mac:vml" xmlns:o="urn:schemas-microsoft-com:office:office" xmlns:r="http://schemas.openxmlformats.org/officeDocument/2006/relationships" xmlns:m="http://schemas.openxmlformats.org/officeDocument/2006/math" xmlns:v="urn:schemas-microsoft-com:vml" xmlns:wp14="http://schemas.microsoft.com/office/word/2010/wordprocessingDrawing" xmlns:wp="http://schemas.openxmlformats.org/drawingml/2006/wordprocessingDrawing" xmlns:w10="urn:schemas-microsoft-com:office:word" xmlns:w="http://schemas.openxmlformats.org/wordprocessingml/2006/main" xmlns:w14="http://schemas.microsoft.com/office/word/2010/wordml" xmlns:wpg="http://schemas.microsoft.com/office/word/2010/wordprocessingGroup" xmlns:wpi="http://schemas.microsoft.com/office/word/2010/wordprocessingInk" xmlns:wne="http://schemas.microsoft.com/office/word/2006/wordml" xmlns:wps="http://schemas.microsoft.com/office/word/2010/wordprocessingShape" mc:Ignorable="w14 wp14">
+  <w:p>
+    <w:pPr>
+      <w:pStyle w:val="En-tte"/>
+      <w:tabs>
+        <w:tab w:val="clear" w:pos="4703"/>
+        <w:tab w:val="clear" w:pos="9406"/>
+        <w:tab w:val="right" w:pos="9380"/>
+      </w:tabs>
+      <w:ind w:left="-360"/>
+      <w:rPr>
+        <w:rFonts w:ascii="Verdana" w:hAnsi="Verdana"/>
+        <w:sz w:val="36"/>
+        <w:szCs w:val="36"/>
+      </w:rPr>
+    </w:pPr>
+    <w:bookmarkStart w:id="11" w:name="_WNSectionTitle_6"/>
+    <w:bookmarkStart w:id="12" w:name="_WNTabType_5"/>
+    <w:r>
+      <w:rPr>
+        <w:rFonts w:ascii="Verdana" w:hAnsi="Verdana"/>
+        <w:sz w:val="36"/>
+        <w:szCs w:val="36"/>
+      </w:rPr>
+      <w:t>Systèmes de second ordre</w:t>
+    </w:r>
+  </w:p>
+  <w:bookmarkEnd w:id="11"/>
+  <w:bookmarkEnd w:id="12"/>
 </w:hdr>
 </file>
 
 <file path=word/numbering.xml><?xml version="1.0" encoding="utf-8"?>
-<w:numbering xmlns:wpc="http://schemas.microsoft.com/office/word/2010/wordprocessingCanvas" xmlns:mo="http://schemas.microsoft.com/office/mac/office/2008/main" xmlns:mc="http://schemas.openxmlformats.org/markup-compatibility/2006" xmlns:mv="urn:schemas-microsoft-com:mac:vml" xmlns:o="urn:schemas-microsoft-com:office:office" xmlns:r="http://schemas.openxmlformats.org/officeDocument/2006/relationships" xmlns:m="http://schemas.openxmlformats.org/officeDocument/2006/math" xmlns:v="urn:schemas-microsoft-com:vml" xmlns:wp14="http://schemas.microsoft.com/office/word/2010/wordprocessingDrawing" xmlns:wp="http://schemas.openxmlformats.org/drawingml/2006/wordprocessingDrawing" xmlns:w10="urn:schemas-microsoft-com:office:word" xmlns:w="http://schemas.openxmlformats.org/wordprocessingml/2006/main" xmlns:w14="http://schemas.microsoft.com/office/word/2010/wordml" xmlns:wpg="http://schemas.microsoft.com/office/word/2010/wordprocessingGroup" xmlns:wpi="http://schemas.microsoft.com/office/word/2010/wordprocessingInk" xmlns:wne="http://schemas.microsoft.com/office/word/2006/wordml" xmlns:wps="http://schemas.microsoft.com/office/word/2010/wordprocessingShape" mc:Ignorable="w14 wp14">
+<w:numbering xmlns:wpc="http://schemas.microsoft.com/office/word/2010/wordprocessingCanvas" xmlns:mo="http://schemas.microsoft.com/office/mac/office/2008/main" xmlns:mc="http://schemas.openxmlformats.org/markup-compatibility/2006" xmlns:mv="urn:schemas-microsoft-com:mac:vml" xmlns:o="urn:schemas-microsoft-com:office:office" xmlns:r="http://schemas.openxmlformats.org/officeDocument/2006/relationships" xmlns:m="http://schemas.openxmlformats.org/officeDocument/2006/math" xmlns:v="urn:schemas-microsoft-com:vml" xmlns:wp14="http://schemas.microsoft.com/office/word/2010/wordprocessingDrawing" xmlns:wp="http://schemas.openxmlformats.org/drawingml/2006/wordprocessingDrawing" xmlns:w10="urn:schemas-microsoft-com:office:word" xmlns:w="http://schemas.openxmlformats.org/wordprocessingml/2006/main" xmlns:w14="http://schemas.microsoft.com/office/word/2010/wordml" xmlns:wpg="http://schemas.microsoft.com/office/word/2010/wordprocessingGroup" xmlns:wpi="http://schemas.microsoft.com/office/word/2010/wordprocessingInk" xmlns:wne="http://schemas.microsoft.com/office/word/2006/wordml" xmlns:wps="http://schemas.microsoft.com/office/word/2010/wordprocessingShape" mc:Ignorable="w14 wp14 mv">
   <w:abstractNum w:abstractNumId="0">
     <w:nsid w:val="FFFFFF1D"/>
     <w:multiLevelType w:val="multilevel"/>
@@ -2693,8 +6611,151 @@
       </w:rPr>
     </w:lvl>
   </w:abstractNum>
+  <w:abstractNum w:abstractNumId="1">
+    <w:nsid w:val="1B901905"/>
+    <w:multiLevelType w:val="multilevel"/>
+    <w:tmpl w:val="B54A6F36"/>
+    <w:lvl w:ilvl="0">
+      <w:start w:val="1"/>
+      <w:numFmt w:val="bullet"/>
+      <w:lvlText w:val=""/>
+      <w:lvlJc w:val="left"/>
+      <w:pPr>
+        <w:tabs>
+          <w:tab w:val="num" w:pos="360"/>
+        </w:tabs>
+        <w:ind w:left="360" w:hanging="360"/>
+      </w:pPr>
+      <w:rPr>
+        <w:rFonts w:ascii="Symbol" w:hAnsi="Symbol" w:hint="default"/>
+      </w:rPr>
+    </w:lvl>
+    <w:lvl w:ilvl="1">
+      <w:start w:val="1"/>
+      <w:numFmt w:val="bullet"/>
+      <w:lvlText w:val=""/>
+      <w:lvlJc w:val="left"/>
+      <w:pPr>
+        <w:tabs>
+          <w:tab w:val="num" w:pos="720"/>
+        </w:tabs>
+        <w:ind w:left="1080" w:hanging="360"/>
+      </w:pPr>
+      <w:rPr>
+        <w:rFonts w:ascii="Symbol" w:hAnsi="Symbol" w:hint="default"/>
+      </w:rPr>
+    </w:lvl>
+    <w:lvl w:ilvl="2">
+      <w:start w:val="1"/>
+      <w:numFmt w:val="bullet"/>
+      <w:lvlText w:val="o"/>
+      <w:lvlJc w:val="left"/>
+      <w:pPr>
+        <w:tabs>
+          <w:tab w:val="num" w:pos="1440"/>
+        </w:tabs>
+        <w:ind w:left="1800" w:hanging="360"/>
+      </w:pPr>
+      <w:rPr>
+        <w:rFonts w:ascii="Courier New" w:hAnsi="Courier New" w:hint="default"/>
+      </w:rPr>
+    </w:lvl>
+    <w:lvl w:ilvl="3">
+      <w:start w:val="1"/>
+      <w:numFmt w:val="bullet"/>
+      <w:lvlText w:val=""/>
+      <w:lvlJc w:val="left"/>
+      <w:pPr>
+        <w:tabs>
+          <w:tab w:val="num" w:pos="2160"/>
+        </w:tabs>
+        <w:ind w:left="2520" w:hanging="360"/>
+      </w:pPr>
+      <w:rPr>
+        <w:rFonts w:ascii="Wingdings" w:hAnsi="Wingdings" w:hint="default"/>
+      </w:rPr>
+    </w:lvl>
+    <w:lvl w:ilvl="4">
+      <w:start w:val="1"/>
+      <w:numFmt w:val="bullet"/>
+      <w:lvlText w:val=""/>
+      <w:lvlJc w:val="left"/>
+      <w:pPr>
+        <w:tabs>
+          <w:tab w:val="num" w:pos="2880"/>
+        </w:tabs>
+        <w:ind w:left="3240" w:hanging="360"/>
+      </w:pPr>
+      <w:rPr>
+        <w:rFonts w:ascii="Wingdings" w:hAnsi="Wingdings" w:hint="default"/>
+      </w:rPr>
+    </w:lvl>
+    <w:lvl w:ilvl="5">
+      <w:start w:val="1"/>
+      <w:numFmt w:val="bullet"/>
+      <w:lvlText w:val=""/>
+      <w:lvlJc w:val="left"/>
+      <w:pPr>
+        <w:tabs>
+          <w:tab w:val="num" w:pos="3600"/>
+        </w:tabs>
+        <w:ind w:left="3960" w:hanging="360"/>
+      </w:pPr>
+      <w:rPr>
+        <w:rFonts w:ascii="Symbol" w:hAnsi="Symbol" w:hint="default"/>
+      </w:rPr>
+    </w:lvl>
+    <w:lvl w:ilvl="6">
+      <w:start w:val="1"/>
+      <w:numFmt w:val="bullet"/>
+      <w:lvlText w:val="o"/>
+      <w:lvlJc w:val="left"/>
+      <w:pPr>
+        <w:tabs>
+          <w:tab w:val="num" w:pos="4320"/>
+        </w:tabs>
+        <w:ind w:left="4680" w:hanging="360"/>
+      </w:pPr>
+      <w:rPr>
+        <w:rFonts w:ascii="Courier New" w:hAnsi="Courier New" w:hint="default"/>
+      </w:rPr>
+    </w:lvl>
+    <w:lvl w:ilvl="7">
+      <w:start w:val="1"/>
+      <w:numFmt w:val="bullet"/>
+      <w:lvlText w:val=""/>
+      <w:lvlJc w:val="left"/>
+      <w:pPr>
+        <w:tabs>
+          <w:tab w:val="num" w:pos="5040"/>
+        </w:tabs>
+        <w:ind w:left="5400" w:hanging="360"/>
+      </w:pPr>
+      <w:rPr>
+        <w:rFonts w:ascii="Wingdings" w:hAnsi="Wingdings" w:hint="default"/>
+      </w:rPr>
+    </w:lvl>
+    <w:lvl w:ilvl="8">
+      <w:start w:val="1"/>
+      <w:numFmt w:val="bullet"/>
+      <w:lvlText w:val=""/>
+      <w:lvlJc w:val="left"/>
+      <w:pPr>
+        <w:tabs>
+          <w:tab w:val="num" w:pos="5760"/>
+        </w:tabs>
+        <w:ind w:left="6120" w:hanging="360"/>
+      </w:pPr>
+      <w:rPr>
+        <w:rFonts w:ascii="Wingdings" w:hAnsi="Wingdings" w:hint="default"/>
+      </w:rPr>
+    </w:lvl>
+  </w:abstractNum>
   <w:num w:numId="1">
     <w:abstractNumId w:val="0"/>
+  </w:num>
+  <w:num w:numId="2">
+    <w:abstractNumId w:val="1"/>
   </w:num>
 </w:numbering>
 </file>
@@ -2861,7 +6922,6 @@
   <w:style w:type="character" w:default="1" w:styleId="Policepardfaut">
     <w:name w:val="Default Paragraph Font"/>
     <w:uiPriority w:val="1"/>
-    <w:semiHidden/>
     <w:unhideWhenUsed/>
   </w:style>
   <w:style w:type="table" w:default="1" w:styleId="TableauNormal">
@@ -3133,11 +7193,35 @@
       <w:lang w:val="fr-FR"/>
     </w:rPr>
   </w:style>
+  <w:style w:type="paragraph" w:styleId="Pieddepage">
+    <w:name w:val="footer"/>
+    <w:basedOn w:val="Normal"/>
+    <w:link w:val="PieddepageCar"/>
+    <w:uiPriority w:val="99"/>
+    <w:unhideWhenUsed/>
+    <w:rsid w:val="00036DAC"/>
+    <w:pPr>
+      <w:tabs>
+        <w:tab w:val="center" w:pos="4703"/>
+        <w:tab w:val="right" w:pos="9406"/>
+      </w:tabs>
+    </w:pPr>
+  </w:style>
+  <w:style w:type="character" w:customStyle="1" w:styleId="PieddepageCar">
+    <w:name w:val="Pied de page Car"/>
+    <w:basedOn w:val="Policepardfaut"/>
+    <w:link w:val="Pieddepage"/>
+    <w:uiPriority w:val="99"/>
+    <w:rsid w:val="00036DAC"/>
+    <w:rPr>
+      <w:lang w:val="fr-FR"/>
+    </w:rPr>
+  </w:style>
 </w:styles>
 </file>
 
 <file path=word/stylesWithEffects.xml><?xml version="1.0" encoding="utf-8"?>
-<w:styles xmlns:wpc="http://schemas.microsoft.com/office/word/2010/wordprocessingCanvas" xmlns:mo="http://schemas.microsoft.com/office/mac/office/2008/main" xmlns:mc="http://schemas.openxmlformats.org/markup-compatibility/2006" xmlns:mv="urn:schemas-microsoft-com:mac:vml" xmlns:o="urn:schemas-microsoft-com:office:office" xmlns:r="http://schemas.openxmlformats.org/officeDocument/2006/relationships" xmlns:m="http://schemas.openxmlformats.org/officeDocument/2006/math" xmlns:v="urn:schemas-microsoft-com:vml" xmlns:wp14="http://schemas.microsoft.com/office/word/2010/wordprocessingDrawing" xmlns:wp="http://schemas.openxmlformats.org/drawingml/2006/wordprocessingDrawing" xmlns:w10="urn:schemas-microsoft-com:office:word" xmlns:w="http://schemas.openxmlformats.org/wordprocessingml/2006/main" xmlns:w14="http://schemas.microsoft.com/office/word/2010/wordml" xmlns:wpg="http://schemas.microsoft.com/office/word/2010/wordprocessingGroup" xmlns:wpi="http://schemas.microsoft.com/office/word/2010/wordprocessingInk" xmlns:wne="http://schemas.microsoft.com/office/word/2006/wordml" xmlns:wps="http://schemas.microsoft.com/office/word/2010/wordprocessingShape" mc:Ignorable="w14 wp14">
+<w:styles xmlns:wpc="http://schemas.microsoft.com/office/word/2010/wordprocessingCanvas" xmlns:mo="http://schemas.microsoft.com/office/mac/office/2008/main" xmlns:mc="http://schemas.openxmlformats.org/markup-compatibility/2006" xmlns:mv="urn:schemas-microsoft-com:mac:vml" xmlns:o="urn:schemas-microsoft-com:office:office" xmlns:r="http://schemas.openxmlformats.org/officeDocument/2006/relationships" xmlns:m="http://schemas.openxmlformats.org/officeDocument/2006/math" xmlns:v="urn:schemas-microsoft-com:vml" xmlns:wp14="http://schemas.microsoft.com/office/word/2010/wordprocessingDrawing" xmlns:wp="http://schemas.openxmlformats.org/drawingml/2006/wordprocessingDrawing" xmlns:w10="urn:schemas-microsoft-com:office:word" xmlns:w="http://schemas.openxmlformats.org/wordprocessingml/2006/main" xmlns:w14="http://schemas.microsoft.com/office/word/2010/wordml" xmlns:wpg="http://schemas.microsoft.com/office/word/2010/wordprocessingGroup" xmlns:wpi="http://schemas.microsoft.com/office/word/2010/wordprocessingInk" xmlns:wne="http://schemas.microsoft.com/office/word/2006/wordml" xmlns:wps="http://schemas.microsoft.com/office/word/2010/wordprocessingShape" mc:Ignorable="w14 wp14 mv">
   <w:docDefaults>
     <w:rPrDefault>
       <w:rPr>
@@ -3298,7 +7382,6 @@
   <w:style w:type="character" w:default="1" w:styleId="Policepardfaut">
     <w:name w:val="Default Paragraph Font"/>
     <w:uiPriority w:val="1"/>
-    <w:semiHidden/>
     <w:unhideWhenUsed/>
   </w:style>
   <w:style w:type="table" w:default="1" w:styleId="TableauNormal">
@@ -3567,6 +7650,30 @@
       <w:rFonts w:ascii="Lucida Grande" w:hAnsi="Lucida Grande"/>
       <w:sz w:val="18"/>
       <w:szCs w:val="18"/>
+      <w:lang w:val="fr-FR"/>
+    </w:rPr>
+  </w:style>
+  <w:style w:type="paragraph" w:styleId="Pieddepage">
+    <w:name w:val="footer"/>
+    <w:basedOn w:val="Normal"/>
+    <w:link w:val="PieddepageCar"/>
+    <w:uiPriority w:val="99"/>
+    <w:unhideWhenUsed/>
+    <w:rsid w:val="00036DAC"/>
+    <w:pPr>
+      <w:tabs>
+        <w:tab w:val="center" w:pos="4703"/>
+        <w:tab w:val="right" w:pos="9406"/>
+      </w:tabs>
+    </w:pPr>
+  </w:style>
+  <w:style w:type="character" w:customStyle="1" w:styleId="PieddepageCar">
+    <w:name w:val="Pied de page Car"/>
+    <w:basedOn w:val="Policepardfaut"/>
+    <w:link w:val="Pieddepage"/>
+    <w:uiPriority w:val="99"/>
+    <w:rsid w:val="00036DAC"/>
+    <w:rPr>
       <w:lang w:val="fr-FR"/>
     </w:rPr>
   </w:style>
@@ -3896,7 +8003,7 @@
 </file>
 
 <file path=customXml/itemProps1.xml><?xml version="1.0" encoding="utf-8"?>
-<ds:datastoreItem xmlns:ds="http://schemas.openxmlformats.org/officeDocument/2006/customXml" ds:itemID="{8A37FD0E-E22A-224A-B07E-E7106AB69946}">
+<ds:datastoreItem xmlns:ds="http://schemas.openxmlformats.org/officeDocument/2006/customXml" ds:itemID="{09F5C923-33AD-F54B-AC4C-9BAB7F824C4E}">
   <ds:schemaRefs>
     <ds:schemaRef ds:uri="http://schemas.openxmlformats.org/officeDocument/2006/bibliography"/>
   </ds:schemaRefs>

</xml_diff>